<commit_message>
Commit, database not working :(
</commit_message>
<xml_diff>
--- a/Szymański_Praca_Teoretyczna.docx
+++ b/Szymański_Praca_Teoretyczna.docx
@@ -2657,9 +2657,69 @@
       <w:r>
         <w:t>Opis wzorca architektury MVC</w:t>
       </w:r>
-      <w:bookmarkStart w:id="3" w:name="_GoBack"/>
       <w:bookmarkEnd w:id="2"/>
-      <w:bookmarkEnd w:id="3"/>
+    </w:p>
+    <w:p>
+      <w:pPr>
+        <w:ind w:firstLine="708"/>
+      </w:pPr>
+      <w:r>
+        <w:t>Wzorzec Model-</w:t>
+      </w:r>
+      <w:r>
+        <w:t>Widok</w:t>
+      </w:r>
+      <w:r>
+        <w:t>-</w:t>
+      </w:r>
+      <w:r>
+        <w:t>Kontroler</w:t>
+      </w:r>
+      <w:r>
+        <w:t xml:space="preserve"> jest przeznaczony do projektowania aplikacji internetowych. </w:t>
+      </w:r>
+      <w:r>
+        <w:rPr>
+          <w:b/>
+        </w:rPr>
+        <w:t xml:space="preserve">Model </w:t>
+      </w:r>
+      <w:r>
+        <w:t>reprezentuje naszą warstwę biznesową, czyli nie tylko klasy mapujące</w:t>
+      </w:r>
+      <w:r>
+        <w:t xml:space="preserve"> dane</w:t>
+      </w:r>
+      <w:r>
+        <w:t xml:space="preserve"> pobrane z bazy danych. To również funkcjonalności potrzebne do działania naszej aplikacji</w:t>
+      </w:r>
+      <w:r>
+        <w:t xml:space="preserve"> </w:t>
+      </w:r>
+      <w:r>
+        <w:t xml:space="preserve">. </w:t>
+      </w:r>
+      <w:r>
+        <w:rPr>
+          <w:b/>
+        </w:rPr>
+        <w:t>Widok</w:t>
+      </w:r>
+      <w:r>
+        <w:rPr>
+          <w:b/>
+        </w:rPr>
+        <w:t xml:space="preserve"> </w:t>
+      </w:r>
+      <w:r>
+        <w:t xml:space="preserve">jest odpowiedzialny za prezentowanie danych użytkownikowi, pobieranych z Modelu, który jest dla niego tylko do odczytu. </w:t>
+      </w:r>
+      <w:r>
+        <w:t xml:space="preserve">Kontroler </w:t>
+      </w:r>
+      <w:r>
+        <w:t>przekierowuje wszelkie żądania użytkownika na wywołanie metod konkretnego Modelu, oraz przygotowuje dane dla Widoku i żądaniem jego wygenerowania.</w:t>
+      </w:r>
     </w:p>
     <w:p>
       <w:pPr>
@@ -2669,10 +2729,25 @@
           <w:numId w:val="1"/>
         </w:numPr>
       </w:pPr>
-      <w:bookmarkStart w:id="4" w:name="_Toc511770723"/>
+      <w:bookmarkStart w:id="3" w:name="_Toc511770723"/>
       <w:r>
         <w:t>Opis wzorca architektury  MVP</w:t>
       </w:r>
+      <w:bookmarkEnd w:id="3"/>
+    </w:p>
+    <w:p>
+      <w:r>
+        <w:t>Wzorzec Model-Widok-</w:t>
+      </w:r>
+      <w:proofErr w:type="spellStart"/>
+      <w:r>
+        <w:t>Presenter</w:t>
+      </w:r>
+      <w:proofErr w:type="spellEnd"/>
+      <w:r>
+        <w:t xml:space="preserve"> używany jest głównie do projektowani aplikacji mobilnych. </w:t>
+      </w:r>
+      <w:bookmarkStart w:id="4" w:name="_GoBack"/>
       <w:bookmarkEnd w:id="4"/>
     </w:p>
     <w:p>
@@ -2943,7 +3018,7 @@
         </w:numPr>
       </w:pPr>
       <w:r>
-        <w:t xml:space="preserve"> Controller</w:t>
+        <w:t>Controller</w:t>
       </w:r>
     </w:p>
     <w:p>
@@ -2960,6 +3035,23 @@
     </w:p>
     <w:p>
       <w:pPr>
+        <w:pStyle w:val="Akapitzlist"/>
+        <w:numPr>
+          <w:ilvl w:val="3"/>
+          <w:numId w:val="1"/>
+        </w:numPr>
+        <w:rPr>
+          <w:b/>
+        </w:rPr>
+      </w:pPr>
+      <w:proofErr w:type="spellStart"/>
+      <w:r>
+        <w:t>View</w:t>
+      </w:r>
+      <w:proofErr w:type="spellEnd"/>
+    </w:p>
+    <w:p>
+      <w:pPr>
         <w:pStyle w:val="Nagwek3"/>
         <w:numPr>
           <w:ilvl w:val="2"/>
@@ -2968,6 +3060,7 @@
       </w:pPr>
       <w:bookmarkStart w:id="20" w:name="_Toc511770739"/>
       <w:r>
+        <w:lastRenderedPageBreak/>
         <w:t xml:space="preserve">Klasa </w:t>
       </w:r>
       <w:proofErr w:type="spellStart"/>
@@ -2998,8 +3091,25 @@
         </w:numPr>
       </w:pPr>
       <w:r>
-        <w:t xml:space="preserve"> Model</w:t>
-      </w:r>
+        <w:t>Model</w:t>
+      </w:r>
+    </w:p>
+    <w:p>
+      <w:pPr>
+        <w:pStyle w:val="Akapitzlist"/>
+        <w:numPr>
+          <w:ilvl w:val="3"/>
+          <w:numId w:val="1"/>
+        </w:numPr>
+        <w:rPr>
+          <w:b/>
+        </w:rPr>
+      </w:pPr>
+      <w:proofErr w:type="spellStart"/>
+      <w:r>
+        <w:t>View</w:t>
+      </w:r>
+      <w:proofErr w:type="spellEnd"/>
     </w:p>
     <w:p>
       <w:pPr>
@@ -3113,7 +3223,6 @@
       </w:pPr>
       <w:bookmarkStart w:id="26" w:name="_Toc511770745"/>
       <w:r>
-        <w:lastRenderedPageBreak/>
         <w:t>Bibliografia</w:t>
       </w:r>
       <w:bookmarkEnd w:id="26"/>
@@ -4701,7 +4810,7 @@
 </file>
 
 <file path=customXml/itemProps1.xml><?xml version="1.0" encoding="utf-8"?>
-<ds:datastoreItem xmlns:ds="http://schemas.openxmlformats.org/officeDocument/2006/customXml" ds:itemID="{92DB298F-A01C-4B2E-BA5B-1546CBBEB316}">
+<ds:datastoreItem xmlns:ds="http://schemas.openxmlformats.org/officeDocument/2006/customXml" ds:itemID="{7824C0F2-E636-4134-941E-691CC16E5223}">
   <ds:schemaRefs>
     <ds:schemaRef ds:uri="http://schemas.openxmlformats.org/officeDocument/2006/bibliography"/>
   </ds:schemaRefs>

</xml_diff>

<commit_message>
Last but not leaset
</commit_message>
<xml_diff>
--- a/Szymański_Praca_Teoretyczna.docx
+++ b/Szymański_Praca_Teoretyczna.docx
@@ -350,7 +350,7 @@
           <w:r>
             <w:fldChar w:fldCharType="separate"/>
           </w:r>
-          <w:hyperlink w:anchor="_Toc511770720" w:history="1">
+          <w:hyperlink w:anchor="_Toc513246509" w:history="1">
             <w:r>
               <w:rPr>
                 <w:rStyle w:val="Hipercze"/>
@@ -377,7 +377,7 @@
                 <w:noProof/>
                 <w:webHidden/>
               </w:rPr>
-              <w:instrText xml:space="preserve"> PAGEREF _Toc511770720 \h </w:instrText>
+              <w:instrText xml:space="preserve"> PAGEREF _Toc513246509 \h </w:instrText>
             </w:r>
             <w:r>
               <w:rPr>
@@ -397,7 +397,7 @@
                 <w:noProof/>
                 <w:webHidden/>
               </w:rPr>
-              <w:t>2</w:t>
+              <w:t>3</w:t>
             </w:r>
             <w:r>
               <w:rPr>
@@ -421,7 +421,7 @@
               <w:lang w:eastAsia="pl-PL"/>
             </w:rPr>
           </w:pPr>
-          <w:hyperlink w:anchor="_Toc511770721" w:history="1">
+          <w:hyperlink w:anchor="_Toc513246510" w:history="1">
             <w:r>
               <w:rPr>
                 <w:rStyle w:val="Hipercze"/>
@@ -442,7 +442,7 @@
                 <w:rStyle w:val="Hipercze"/>
                 <w:noProof/>
               </w:rPr>
-              <w:t>Wzorce architektury używane w projektowaniu aplikacji internetowych.</w:t>
+              <w:t>Wzorce architektury używane w projektowaniu aplikacji.</w:t>
             </w:r>
             <w:r>
               <w:rPr>
@@ -463,7 +463,7 @@
                 <w:noProof/>
                 <w:webHidden/>
               </w:rPr>
-              <w:instrText xml:space="preserve"> PAGEREF _Toc511770721 \h </w:instrText>
+              <w:instrText xml:space="preserve"> PAGEREF _Toc513246510 \h </w:instrText>
             </w:r>
             <w:r>
               <w:rPr>
@@ -502,10 +502,12 @@
               <w:tab w:val="right" w:leader="dot" w:pos="9062"/>
             </w:tabs>
             <w:rPr>
+              <w:rFonts w:eastAsiaTheme="minorEastAsia"/>
               <w:noProof/>
+              <w:lang w:eastAsia="pl-PL"/>
             </w:rPr>
           </w:pPr>
-          <w:hyperlink w:anchor="_Toc511770722" w:history="1">
+          <w:hyperlink w:anchor="_Toc513246511" w:history="1">
             <w:r>
               <w:rPr>
                 <w:rStyle w:val="Hipercze"/>
@@ -516,7 +518,9 @@
             </w:r>
             <w:r>
               <w:rPr>
-                <w:noProof/>
+                <w:rFonts w:eastAsiaTheme="minorEastAsia"/>
+                <w:noProof/>
+                <w:lang w:eastAsia="pl-PL"/>
               </w:rPr>
               <w:tab/>
             </w:r>
@@ -546,7 +550,7 @@
                 <w:noProof/>
                 <w:webHidden/>
               </w:rPr>
-              <w:instrText xml:space="preserve"> PAGEREF _Toc511770722 \h </w:instrText>
+              <w:instrText xml:space="preserve"> PAGEREF _Toc513246511 \h </w:instrText>
             </w:r>
             <w:r>
               <w:rPr>
@@ -585,10 +589,12 @@
               <w:tab w:val="right" w:leader="dot" w:pos="9062"/>
             </w:tabs>
             <w:rPr>
+              <w:rFonts w:eastAsiaTheme="minorEastAsia"/>
               <w:noProof/>
+              <w:lang w:eastAsia="pl-PL"/>
             </w:rPr>
           </w:pPr>
-          <w:hyperlink w:anchor="_Toc511770723" w:history="1">
+          <w:hyperlink w:anchor="_Toc513246512" w:history="1">
             <w:r>
               <w:rPr>
                 <w:rStyle w:val="Hipercze"/>
@@ -599,7 +605,9 @@
             </w:r>
             <w:r>
               <w:rPr>
-                <w:noProof/>
+                <w:rFonts w:eastAsiaTheme="minorEastAsia"/>
+                <w:noProof/>
+                <w:lang w:eastAsia="pl-PL"/>
               </w:rPr>
               <w:tab/>
             </w:r>
@@ -629,7 +637,7 @@
                 <w:noProof/>
                 <w:webHidden/>
               </w:rPr>
-              <w:instrText xml:space="preserve"> PAGEREF _Toc511770723 \h </w:instrText>
+              <w:instrText xml:space="preserve"> PAGEREF _Toc513246512 \h </w:instrText>
             </w:r>
             <w:r>
               <w:rPr>
@@ -668,10 +676,12 @@
               <w:tab w:val="right" w:leader="dot" w:pos="9062"/>
             </w:tabs>
             <w:rPr>
+              <w:rFonts w:eastAsiaTheme="minorEastAsia"/>
               <w:noProof/>
+              <w:lang w:eastAsia="pl-PL"/>
             </w:rPr>
           </w:pPr>
-          <w:hyperlink w:anchor="_Toc511770724" w:history="1">
+          <w:hyperlink w:anchor="_Toc513246513" w:history="1">
             <w:r>
               <w:rPr>
                 <w:rStyle w:val="Hipercze"/>
@@ -682,7 +692,9 @@
             </w:r>
             <w:r>
               <w:rPr>
-                <w:noProof/>
+                <w:rFonts w:eastAsiaTheme="minorEastAsia"/>
+                <w:noProof/>
+                <w:lang w:eastAsia="pl-PL"/>
               </w:rPr>
               <w:tab/>
             </w:r>
@@ -712,7 +724,7 @@
                 <w:noProof/>
                 <w:webHidden/>
               </w:rPr>
-              <w:instrText xml:space="preserve"> PAGEREF _Toc511770724 \h </w:instrText>
+              <w:instrText xml:space="preserve"> PAGEREF _Toc513246513 \h </w:instrText>
             </w:r>
             <w:r>
               <w:rPr>
@@ -751,10 +763,12 @@
               <w:tab w:val="right" w:leader="dot" w:pos="9062"/>
             </w:tabs>
             <w:rPr>
+              <w:rFonts w:eastAsiaTheme="minorEastAsia"/>
               <w:noProof/>
+              <w:lang w:eastAsia="pl-PL"/>
             </w:rPr>
           </w:pPr>
-          <w:hyperlink w:anchor="_Toc511770725" w:history="1">
+          <w:hyperlink w:anchor="_Toc513246514" w:history="1">
             <w:r>
               <w:rPr>
                 <w:rStyle w:val="Hipercze"/>
@@ -765,7 +779,9 @@
             </w:r>
             <w:r>
               <w:rPr>
-                <w:noProof/>
+                <w:rFonts w:eastAsiaTheme="minorEastAsia"/>
+                <w:noProof/>
+                <w:lang w:eastAsia="pl-PL"/>
               </w:rPr>
               <w:tab/>
             </w:r>
@@ -774,7 +790,7 @@
                 <w:rStyle w:val="Hipercze"/>
                 <w:noProof/>
               </w:rPr>
-              <w:t>Który model jest odpowiedni dla aplikacji internetowej?</w:t>
+              <w:t>Który wzorzec jest odpowiedni dla mojej aplikacji?</w:t>
             </w:r>
             <w:r>
               <w:rPr>
@@ -795,7 +811,7 @@
                 <w:noProof/>
                 <w:webHidden/>
               </w:rPr>
-              <w:instrText xml:space="preserve"> PAGEREF _Toc511770725 \h </w:instrText>
+              <w:instrText xml:space="preserve"> PAGEREF _Toc513246514 \h </w:instrText>
             </w:r>
             <w:r>
               <w:rPr>
@@ -839,7 +855,7 @@
               <w:lang w:eastAsia="pl-PL"/>
             </w:rPr>
           </w:pPr>
-          <w:hyperlink w:anchor="_Toc511770726" w:history="1">
+          <w:hyperlink w:anchor="_Toc513246515" w:history="1">
             <w:r>
               <w:rPr>
                 <w:rStyle w:val="Hipercze"/>
@@ -881,7 +897,7 @@
                 <w:noProof/>
                 <w:webHidden/>
               </w:rPr>
-              <w:instrText xml:space="preserve"> PAGEREF _Toc511770726 \h </w:instrText>
+              <w:instrText xml:space="preserve"> PAGEREF _Toc513246515 \h </w:instrText>
             </w:r>
             <w:r>
               <w:rPr>
@@ -901,7 +917,7 @@
                 <w:noProof/>
                 <w:webHidden/>
               </w:rPr>
-              <w:t>3</w:t>
+              <w:t>4</w:t>
             </w:r>
             <w:r>
               <w:rPr>
@@ -920,10 +936,12 @@
               <w:tab w:val="right" w:leader="dot" w:pos="9062"/>
             </w:tabs>
             <w:rPr>
+              <w:rFonts w:eastAsiaTheme="minorEastAsia"/>
               <w:noProof/>
+              <w:lang w:eastAsia="pl-PL"/>
             </w:rPr>
           </w:pPr>
-          <w:hyperlink w:anchor="_Toc511770727" w:history="1">
+          <w:hyperlink w:anchor="_Toc513246516" w:history="1">
             <w:r>
               <w:rPr>
                 <w:rStyle w:val="Hipercze"/>
@@ -934,7 +952,9 @@
             </w:r>
             <w:r>
               <w:rPr>
-                <w:noProof/>
+                <w:rFonts w:eastAsiaTheme="minorEastAsia"/>
+                <w:noProof/>
+                <w:lang w:eastAsia="pl-PL"/>
               </w:rPr>
               <w:tab/>
             </w:r>
@@ -964,7 +984,7 @@
                 <w:noProof/>
                 <w:webHidden/>
               </w:rPr>
-              <w:instrText xml:space="preserve"> PAGEREF _Toc511770727 \h </w:instrText>
+              <w:instrText xml:space="preserve"> PAGEREF _Toc513246516 \h </w:instrText>
             </w:r>
             <w:r>
               <w:rPr>
@@ -984,7 +1004,7 @@
                 <w:noProof/>
                 <w:webHidden/>
               </w:rPr>
-              <w:t>3</w:t>
+              <w:t>4</w:t>
             </w:r>
             <w:r>
               <w:rPr>
@@ -1003,10 +1023,12 @@
               <w:tab w:val="right" w:leader="dot" w:pos="9062"/>
             </w:tabs>
             <w:rPr>
+              <w:rFonts w:eastAsiaTheme="minorEastAsia"/>
               <w:noProof/>
+              <w:lang w:eastAsia="pl-PL"/>
             </w:rPr>
           </w:pPr>
-          <w:hyperlink w:anchor="_Toc511770728" w:history="1">
+          <w:hyperlink w:anchor="_Toc513246517" w:history="1">
             <w:r>
               <w:rPr>
                 <w:rStyle w:val="Hipercze"/>
@@ -1017,7 +1039,9 @@
             </w:r>
             <w:r>
               <w:rPr>
-                <w:noProof/>
+                <w:rFonts w:eastAsiaTheme="minorEastAsia"/>
+                <w:noProof/>
+                <w:lang w:eastAsia="pl-PL"/>
               </w:rPr>
               <w:tab/>
             </w:r>
@@ -1047,7 +1071,7 @@
                 <w:noProof/>
                 <w:webHidden/>
               </w:rPr>
-              <w:instrText xml:space="preserve"> PAGEREF _Toc511770728 \h </w:instrText>
+              <w:instrText xml:space="preserve"> PAGEREF _Toc513246517 \h </w:instrText>
             </w:r>
             <w:r>
               <w:rPr>
@@ -1067,7 +1091,7 @@
                 <w:noProof/>
                 <w:webHidden/>
               </w:rPr>
-              <w:t>3</w:t>
+              <w:t>4</w:t>
             </w:r>
             <w:r>
               <w:rPr>
@@ -1086,21 +1110,26 @@
               <w:tab w:val="right" w:leader="dot" w:pos="9062"/>
             </w:tabs>
             <w:rPr>
+              <w:rFonts w:eastAsiaTheme="minorEastAsia"/>
               <w:noProof/>
+              <w:lang w:eastAsia="pl-PL"/>
             </w:rPr>
           </w:pPr>
-          <w:hyperlink w:anchor="_Toc511770729" w:history="1">
+          <w:hyperlink w:anchor="_Toc513246518" w:history="1">
             <w:r>
               <w:rPr>
                 <w:rStyle w:val="Hipercze"/>
+                <w:rFonts w:cstheme="majorHAnsi"/>
                 <w:b/>
                 <w:noProof/>
               </w:rPr>
-              <w:t>2.2.1.</w:t>
-            </w:r>
-            <w:r>
-              <w:rPr>
-                <w:noProof/>
+              <w:t>2.2.2.</w:t>
+            </w:r>
+            <w:r>
+              <w:rPr>
+                <w:rFonts w:eastAsiaTheme="minorEastAsia"/>
+                <w:noProof/>
+                <w:lang w:eastAsia="pl-PL"/>
               </w:rPr>
               <w:tab/>
             </w:r>
@@ -1130,7 +1159,7 @@
                 <w:noProof/>
                 <w:webHidden/>
               </w:rPr>
-              <w:instrText xml:space="preserve"> PAGEREF _Toc511770729 \h </w:instrText>
+              <w:instrText xml:space="preserve"> PAGEREF _Toc513246518 \h </w:instrText>
             </w:r>
             <w:r>
               <w:rPr>
@@ -1150,7 +1179,7 @@
                 <w:noProof/>
                 <w:webHidden/>
               </w:rPr>
-              <w:t>3</w:t>
+              <w:t>6</w:t>
             </w:r>
             <w:r>
               <w:rPr>
@@ -1169,21 +1198,26 @@
               <w:tab w:val="right" w:leader="dot" w:pos="9062"/>
             </w:tabs>
             <w:rPr>
+              <w:rFonts w:eastAsiaTheme="minorEastAsia"/>
               <w:noProof/>
+              <w:lang w:eastAsia="pl-PL"/>
             </w:rPr>
           </w:pPr>
-          <w:hyperlink w:anchor="_Toc511770730" w:history="1">
+          <w:hyperlink w:anchor="_Toc513246519" w:history="1">
             <w:r>
               <w:rPr>
                 <w:rStyle w:val="Hipercze"/>
+                <w:rFonts w:cstheme="majorHAnsi"/>
                 <w:b/>
                 <w:noProof/>
               </w:rPr>
-              <w:t>2.2.2.</w:t>
-            </w:r>
-            <w:r>
-              <w:rPr>
-                <w:noProof/>
+              <w:t>2.2.3.</w:t>
+            </w:r>
+            <w:r>
+              <w:rPr>
+                <w:rFonts w:eastAsiaTheme="minorEastAsia"/>
+                <w:noProof/>
+                <w:lang w:eastAsia="pl-PL"/>
               </w:rPr>
               <w:tab/>
             </w:r>
@@ -1213,7 +1247,7 @@
                 <w:noProof/>
                 <w:webHidden/>
               </w:rPr>
-              <w:instrText xml:space="preserve"> PAGEREF _Toc511770730 \h </w:instrText>
+              <w:instrText xml:space="preserve"> PAGEREF _Toc513246519 \h </w:instrText>
             </w:r>
             <w:r>
               <w:rPr>
@@ -1233,7 +1267,7 @@
                 <w:noProof/>
                 <w:webHidden/>
               </w:rPr>
-              <w:t>3</w:t>
+              <w:t>7</w:t>
             </w:r>
             <w:r>
               <w:rPr>
@@ -1252,21 +1286,26 @@
               <w:tab w:val="right" w:leader="dot" w:pos="9062"/>
             </w:tabs>
             <w:rPr>
+              <w:rFonts w:eastAsiaTheme="minorEastAsia"/>
               <w:noProof/>
+              <w:lang w:eastAsia="pl-PL"/>
             </w:rPr>
           </w:pPr>
-          <w:hyperlink w:anchor="_Toc511770731" w:history="1">
+          <w:hyperlink w:anchor="_Toc513246520" w:history="1">
             <w:r>
               <w:rPr>
                 <w:rStyle w:val="Hipercze"/>
+                <w:rFonts w:cstheme="majorHAnsi"/>
                 <w:b/>
                 <w:noProof/>
               </w:rPr>
-              <w:t>2.2.3.</w:t>
-            </w:r>
-            <w:r>
-              <w:rPr>
-                <w:noProof/>
+              <w:t>2.2.4.</w:t>
+            </w:r>
+            <w:r>
+              <w:rPr>
+                <w:rFonts w:eastAsiaTheme="minorEastAsia"/>
+                <w:noProof/>
+                <w:lang w:eastAsia="pl-PL"/>
               </w:rPr>
               <w:tab/>
             </w:r>
@@ -1296,7 +1335,7 @@
                 <w:noProof/>
                 <w:webHidden/>
               </w:rPr>
-              <w:instrText xml:space="preserve"> PAGEREF _Toc511770731 \h </w:instrText>
+              <w:instrText xml:space="preserve"> PAGEREF _Toc513246520 \h </w:instrText>
             </w:r>
             <w:r>
               <w:rPr>
@@ -1316,7 +1355,7 @@
                 <w:noProof/>
                 <w:webHidden/>
               </w:rPr>
-              <w:t>3</w:t>
+              <w:t>10</w:t>
             </w:r>
             <w:r>
               <w:rPr>
@@ -1340,7 +1379,7 @@
               <w:lang w:eastAsia="pl-PL"/>
             </w:rPr>
           </w:pPr>
-          <w:hyperlink w:anchor="_Toc511770732" w:history="1">
+          <w:hyperlink w:anchor="_Toc513246521" w:history="1">
             <w:r>
               <w:rPr>
                 <w:rStyle w:val="Hipercze"/>
@@ -1382,7 +1421,7 @@
                 <w:noProof/>
                 <w:webHidden/>
               </w:rPr>
-              <w:instrText xml:space="preserve"> PAGEREF _Toc511770732 \h </w:instrText>
+              <w:instrText xml:space="preserve"> PAGEREF _Toc513246521 \h </w:instrText>
             </w:r>
             <w:r>
               <w:rPr>
@@ -1402,7 +1441,7 @@
                 <w:noProof/>
                 <w:webHidden/>
               </w:rPr>
-              <w:t>3</w:t>
+              <w:t>14</w:t>
             </w:r>
             <w:r>
               <w:rPr>
@@ -1421,21 +1460,25 @@
               <w:tab w:val="right" w:leader="dot" w:pos="9062"/>
             </w:tabs>
             <w:rPr>
+              <w:rFonts w:eastAsiaTheme="minorEastAsia"/>
               <w:noProof/>
+              <w:lang w:eastAsia="pl-PL"/>
             </w:rPr>
           </w:pPr>
-          <w:hyperlink w:anchor="_Toc511770733" w:history="1">
+          <w:hyperlink w:anchor="_Toc513246522" w:history="1">
             <w:r>
               <w:rPr>
                 <w:rStyle w:val="Hipercze"/>
                 <w:b/>
                 <w:noProof/>
               </w:rPr>
-              <w:t>3.1.</w:t>
-            </w:r>
-            <w:r>
-              <w:rPr>
-                <w:noProof/>
+              <w:t>3.2.</w:t>
+            </w:r>
+            <w:r>
+              <w:rPr>
+                <w:rFonts w:eastAsiaTheme="minorEastAsia"/>
+                <w:noProof/>
+                <w:lang w:eastAsia="pl-PL"/>
               </w:rPr>
               <w:tab/>
             </w:r>
@@ -1465,7 +1508,7 @@
                 <w:noProof/>
                 <w:webHidden/>
               </w:rPr>
-              <w:instrText xml:space="preserve"> PAGEREF _Toc511770733 \h </w:instrText>
+              <w:instrText xml:space="preserve"> PAGEREF _Toc513246522 \h </w:instrText>
             </w:r>
             <w:r>
               <w:rPr>
@@ -1485,7 +1528,7 @@
                 <w:noProof/>
                 <w:webHidden/>
               </w:rPr>
-              <w:t>3</w:t>
+              <w:t>14</w:t>
             </w:r>
             <w:r>
               <w:rPr>
@@ -1504,21 +1547,26 @@
               <w:tab w:val="right" w:leader="dot" w:pos="9062"/>
             </w:tabs>
             <w:rPr>
+              <w:rFonts w:eastAsiaTheme="minorEastAsia"/>
               <w:noProof/>
+              <w:lang w:eastAsia="pl-PL"/>
             </w:rPr>
           </w:pPr>
-          <w:hyperlink w:anchor="_Toc511770734" w:history="1">
+          <w:hyperlink w:anchor="_Toc513246523" w:history="1">
             <w:r>
               <w:rPr>
                 <w:rStyle w:val="Hipercze"/>
+                <w:rFonts w:cstheme="majorHAnsi"/>
                 <w:b/>
                 <w:noProof/>
               </w:rPr>
-              <w:t>3.1.1.</w:t>
-            </w:r>
-            <w:r>
-              <w:rPr>
-                <w:noProof/>
+              <w:t>3.2.1.</w:t>
+            </w:r>
+            <w:r>
+              <w:rPr>
+                <w:rFonts w:eastAsiaTheme="minorEastAsia"/>
+                <w:noProof/>
+                <w:lang w:eastAsia="pl-PL"/>
               </w:rPr>
               <w:tab/>
             </w:r>
@@ -1548,7 +1596,7 @@
                 <w:noProof/>
                 <w:webHidden/>
               </w:rPr>
-              <w:instrText xml:space="preserve"> PAGEREF _Toc511770734 \h </w:instrText>
+              <w:instrText xml:space="preserve"> PAGEREF _Toc513246523 \h </w:instrText>
             </w:r>
             <w:r>
               <w:rPr>
@@ -1568,7 +1616,7 @@
                 <w:noProof/>
                 <w:webHidden/>
               </w:rPr>
-              <w:t>3</w:t>
+              <w:t>14</w:t>
             </w:r>
             <w:r>
               <w:rPr>
@@ -1587,21 +1635,26 @@
               <w:tab w:val="right" w:leader="dot" w:pos="9062"/>
             </w:tabs>
             <w:rPr>
+              <w:rFonts w:eastAsiaTheme="minorEastAsia"/>
               <w:noProof/>
+              <w:lang w:eastAsia="pl-PL"/>
             </w:rPr>
           </w:pPr>
-          <w:hyperlink w:anchor="_Toc511770735" w:history="1">
+          <w:hyperlink w:anchor="_Toc513246524" w:history="1">
             <w:r>
               <w:rPr>
                 <w:rStyle w:val="Hipercze"/>
+                <w:rFonts w:cstheme="majorHAnsi"/>
                 <w:b/>
                 <w:noProof/>
               </w:rPr>
-              <w:t>3.1.2.</w:t>
-            </w:r>
-            <w:r>
-              <w:rPr>
-                <w:noProof/>
+              <w:t>3.2.2.</w:t>
+            </w:r>
+            <w:r>
+              <w:rPr>
+                <w:rFonts w:eastAsiaTheme="minorEastAsia"/>
+                <w:noProof/>
+                <w:lang w:eastAsia="pl-PL"/>
               </w:rPr>
               <w:tab/>
             </w:r>
@@ -1631,7 +1684,7 @@
                 <w:noProof/>
                 <w:webHidden/>
               </w:rPr>
-              <w:instrText xml:space="preserve"> PAGEREF _Toc511770735 \h </w:instrText>
+              <w:instrText xml:space="preserve"> PAGEREF _Toc513246524 \h </w:instrText>
             </w:r>
             <w:r>
               <w:rPr>
@@ -1651,7 +1704,7 @@
                 <w:noProof/>
                 <w:webHidden/>
               </w:rPr>
-              <w:t>3</w:t>
+              <w:t>14</w:t>
             </w:r>
             <w:r>
               <w:rPr>
@@ -1670,21 +1723,25 @@
               <w:tab w:val="right" w:leader="dot" w:pos="9062"/>
             </w:tabs>
             <w:rPr>
+              <w:rFonts w:eastAsiaTheme="minorEastAsia"/>
               <w:noProof/>
+              <w:lang w:eastAsia="pl-PL"/>
             </w:rPr>
           </w:pPr>
-          <w:hyperlink w:anchor="_Toc511770736" w:history="1">
+          <w:hyperlink w:anchor="_Toc513246525" w:history="1">
             <w:r>
               <w:rPr>
                 <w:rStyle w:val="Hipercze"/>
                 <w:b/>
                 <w:noProof/>
               </w:rPr>
-              <w:t>3.2.</w:t>
-            </w:r>
-            <w:r>
-              <w:rPr>
-                <w:noProof/>
+              <w:t>3.3.</w:t>
+            </w:r>
+            <w:r>
+              <w:rPr>
+                <w:rFonts w:eastAsiaTheme="minorEastAsia"/>
+                <w:noProof/>
+                <w:lang w:eastAsia="pl-PL"/>
               </w:rPr>
               <w:tab/>
             </w:r>
@@ -1714,7 +1771,7 @@
                 <w:noProof/>
                 <w:webHidden/>
               </w:rPr>
-              <w:instrText xml:space="preserve"> PAGEREF _Toc511770736 \h </w:instrText>
+              <w:instrText xml:space="preserve"> PAGEREF _Toc513246525 \h </w:instrText>
             </w:r>
             <w:r>
               <w:rPr>
@@ -1734,7 +1791,7 @@
                 <w:noProof/>
                 <w:webHidden/>
               </w:rPr>
-              <w:t>3</w:t>
+              <w:t>14</w:t>
             </w:r>
             <w:r>
               <w:rPr>
@@ -1753,21 +1810,25 @@
               <w:tab w:val="right" w:leader="dot" w:pos="9062"/>
             </w:tabs>
             <w:rPr>
+              <w:rFonts w:eastAsiaTheme="minorEastAsia"/>
               <w:noProof/>
+              <w:lang w:eastAsia="pl-PL"/>
             </w:rPr>
           </w:pPr>
-          <w:hyperlink w:anchor="_Toc511770737" w:history="1">
+          <w:hyperlink w:anchor="_Toc513246526" w:history="1">
             <w:r>
               <w:rPr>
                 <w:rStyle w:val="Hipercze"/>
                 <w:b/>
                 <w:noProof/>
               </w:rPr>
-              <w:t>3.3.</w:t>
-            </w:r>
-            <w:r>
-              <w:rPr>
-                <w:noProof/>
+              <w:t>3.4.</w:t>
+            </w:r>
+            <w:r>
+              <w:rPr>
+                <w:rFonts w:eastAsiaTheme="minorEastAsia"/>
+                <w:noProof/>
+                <w:lang w:eastAsia="pl-PL"/>
               </w:rPr>
               <w:tab/>
             </w:r>
@@ -1797,7 +1858,7 @@
                 <w:noProof/>
                 <w:webHidden/>
               </w:rPr>
-              <w:instrText xml:space="preserve"> PAGEREF _Toc511770737 \h </w:instrText>
+              <w:instrText xml:space="preserve"> PAGEREF _Toc513246526 \h </w:instrText>
             </w:r>
             <w:r>
               <w:rPr>
@@ -1817,7 +1878,7 @@
                 <w:noProof/>
                 <w:webHidden/>
               </w:rPr>
-              <w:t>3</w:t>
+              <w:t>14</w:t>
             </w:r>
             <w:r>
               <w:rPr>
@@ -1827,6 +1888,8 @@
               <w:fldChar w:fldCharType="end"/>
             </w:r>
           </w:hyperlink>
+          <w:bookmarkStart w:id="0" w:name="_GoBack"/>
+          <w:bookmarkEnd w:id="0"/>
         </w:p>
         <w:p>
           <w:pPr>
@@ -1836,21 +1899,26 @@
               <w:tab w:val="right" w:leader="dot" w:pos="9062"/>
             </w:tabs>
             <w:rPr>
+              <w:rFonts w:eastAsiaTheme="minorEastAsia"/>
               <w:noProof/>
+              <w:lang w:eastAsia="pl-PL"/>
             </w:rPr>
           </w:pPr>
-          <w:hyperlink w:anchor="_Toc511770738" w:history="1">
+          <w:hyperlink w:anchor="_Toc513246527" w:history="1">
             <w:r>
               <w:rPr>
                 <w:rStyle w:val="Hipercze"/>
+                <w:rFonts w:cstheme="majorHAnsi"/>
                 <w:b/>
                 <w:noProof/>
               </w:rPr>
-              <w:t>3.3.1.</w:t>
-            </w:r>
-            <w:r>
-              <w:rPr>
-                <w:noProof/>
+              <w:t>3.4.1.</w:t>
+            </w:r>
+            <w:r>
+              <w:rPr>
+                <w:rFonts w:eastAsiaTheme="minorEastAsia"/>
+                <w:noProof/>
+                <w:lang w:eastAsia="pl-PL"/>
               </w:rPr>
               <w:tab/>
             </w:r>
@@ -1880,7 +1948,7 @@
                 <w:noProof/>
                 <w:webHidden/>
               </w:rPr>
-              <w:instrText xml:space="preserve"> PAGEREF _Toc511770738 \h </w:instrText>
+              <w:instrText xml:space="preserve"> PAGEREF _Toc513246527 \h </w:instrText>
             </w:r>
             <w:r>
               <w:rPr>
@@ -1900,7 +1968,7 @@
                 <w:noProof/>
                 <w:webHidden/>
               </w:rPr>
-              <w:t>3</w:t>
+              <w:t>14</w:t>
             </w:r>
             <w:r>
               <w:rPr>
@@ -1919,21 +1987,26 @@
               <w:tab w:val="right" w:leader="dot" w:pos="9062"/>
             </w:tabs>
             <w:rPr>
+              <w:rFonts w:eastAsiaTheme="minorEastAsia"/>
               <w:noProof/>
+              <w:lang w:eastAsia="pl-PL"/>
             </w:rPr>
           </w:pPr>
-          <w:hyperlink w:anchor="_Toc511770739" w:history="1">
+          <w:hyperlink w:anchor="_Toc513246528" w:history="1">
             <w:r>
               <w:rPr>
                 <w:rStyle w:val="Hipercze"/>
+                <w:rFonts w:cstheme="majorHAnsi"/>
                 <w:b/>
                 <w:noProof/>
               </w:rPr>
-              <w:t>3.3.2.</w:t>
-            </w:r>
-            <w:r>
-              <w:rPr>
-                <w:noProof/>
+              <w:t>3.4.2.</w:t>
+            </w:r>
+            <w:r>
+              <w:rPr>
+                <w:rFonts w:eastAsiaTheme="minorEastAsia"/>
+                <w:noProof/>
+                <w:lang w:eastAsia="pl-PL"/>
               </w:rPr>
               <w:tab/>
             </w:r>
@@ -1963,7 +2036,7 @@
                 <w:noProof/>
                 <w:webHidden/>
               </w:rPr>
-              <w:instrText xml:space="preserve"> PAGEREF _Toc511770739 \h </w:instrText>
+              <w:instrText xml:space="preserve"> PAGEREF _Toc513246528 \h </w:instrText>
             </w:r>
             <w:r>
               <w:rPr>
@@ -1983,7 +2056,7 @@
                 <w:noProof/>
                 <w:webHidden/>
               </w:rPr>
-              <w:t>3</w:t>
+              <w:t>15</w:t>
             </w:r>
             <w:r>
               <w:rPr>
@@ -2002,22 +2075,26 @@
               <w:tab w:val="right" w:leader="dot" w:pos="9062"/>
             </w:tabs>
             <w:rPr>
+              <w:rFonts w:eastAsiaTheme="minorEastAsia"/>
               <w:noProof/>
+              <w:lang w:eastAsia="pl-PL"/>
             </w:rPr>
           </w:pPr>
-          <w:hyperlink w:anchor="_Toc511770740" w:history="1">
+          <w:hyperlink w:anchor="_Toc513246529" w:history="1">
             <w:r>
               <w:rPr>
                 <w:rStyle w:val="Hipercze"/>
-                <w:rFonts w:ascii="Times New Roman" w:hAnsi="Times New Roman" w:cs="Times New Roman"/>
+                <w:rFonts w:cstheme="majorHAnsi"/>
                 <w:b/>
                 <w:noProof/>
               </w:rPr>
-              <w:t>3.3.3.</w:t>
-            </w:r>
-            <w:r>
-              <w:rPr>
-                <w:noProof/>
+              <w:t>3.4.3.</w:t>
+            </w:r>
+            <w:r>
+              <w:rPr>
+                <w:rFonts w:eastAsiaTheme="minorEastAsia"/>
+                <w:noProof/>
+                <w:lang w:eastAsia="pl-PL"/>
               </w:rPr>
               <w:tab/>
             </w:r>
@@ -2047,7 +2124,7 @@
                 <w:noProof/>
                 <w:webHidden/>
               </w:rPr>
-              <w:instrText xml:space="preserve"> PAGEREF _Toc511770740 \h </w:instrText>
+              <w:instrText xml:space="preserve"> PAGEREF _Toc513246529 \h </w:instrText>
             </w:r>
             <w:r>
               <w:rPr>
@@ -2067,7 +2144,7 @@
                 <w:noProof/>
                 <w:webHidden/>
               </w:rPr>
-              <w:t>3</w:t>
+              <w:t>15</w:t>
             </w:r>
             <w:r>
               <w:rPr>
@@ -2086,21 +2163,25 @@
               <w:tab w:val="right" w:leader="dot" w:pos="9062"/>
             </w:tabs>
             <w:rPr>
+              <w:rFonts w:eastAsiaTheme="minorEastAsia"/>
               <w:noProof/>
+              <w:lang w:eastAsia="pl-PL"/>
             </w:rPr>
           </w:pPr>
-          <w:hyperlink w:anchor="_Toc511770741" w:history="1">
+          <w:hyperlink w:anchor="_Toc513246530" w:history="1">
             <w:r>
               <w:rPr>
                 <w:rStyle w:val="Hipercze"/>
                 <w:b/>
                 <w:noProof/>
               </w:rPr>
-              <w:t>3.4.</w:t>
-            </w:r>
-            <w:r>
-              <w:rPr>
-                <w:noProof/>
+              <w:t>3.5.</w:t>
+            </w:r>
+            <w:r>
+              <w:rPr>
+                <w:rFonts w:eastAsiaTheme="minorEastAsia"/>
+                <w:noProof/>
+                <w:lang w:eastAsia="pl-PL"/>
               </w:rPr>
               <w:tab/>
             </w:r>
@@ -2130,7 +2211,7 @@
                 <w:noProof/>
                 <w:webHidden/>
               </w:rPr>
-              <w:instrText xml:space="preserve"> PAGEREF _Toc511770741 \h </w:instrText>
+              <w:instrText xml:space="preserve"> PAGEREF _Toc513246530 \h </w:instrText>
             </w:r>
             <w:r>
               <w:rPr>
@@ -2150,7 +2231,7 @@
                 <w:noProof/>
                 <w:webHidden/>
               </w:rPr>
-              <w:t>3</w:t>
+              <w:t>15</w:t>
             </w:r>
             <w:r>
               <w:rPr>
@@ -2169,21 +2250,26 @@
               <w:tab w:val="right" w:leader="dot" w:pos="9062"/>
             </w:tabs>
             <w:rPr>
+              <w:rFonts w:eastAsiaTheme="minorEastAsia"/>
               <w:noProof/>
+              <w:lang w:eastAsia="pl-PL"/>
             </w:rPr>
           </w:pPr>
-          <w:hyperlink w:anchor="_Toc511770742" w:history="1">
+          <w:hyperlink w:anchor="_Toc513246531" w:history="1">
             <w:r>
               <w:rPr>
                 <w:rStyle w:val="Hipercze"/>
+                <w:rFonts w:cstheme="majorHAnsi"/>
                 <w:b/>
                 <w:noProof/>
               </w:rPr>
-              <w:t>3.4.1.</w:t>
-            </w:r>
-            <w:r>
-              <w:rPr>
-                <w:noProof/>
+              <w:t>3.5.1.</w:t>
+            </w:r>
+            <w:r>
+              <w:rPr>
+                <w:rFonts w:eastAsiaTheme="minorEastAsia"/>
+                <w:noProof/>
+                <w:lang w:eastAsia="pl-PL"/>
               </w:rPr>
               <w:tab/>
             </w:r>
@@ -2213,7 +2299,7 @@
                 <w:noProof/>
                 <w:webHidden/>
               </w:rPr>
-              <w:instrText xml:space="preserve"> PAGEREF _Toc511770742 \h </w:instrText>
+              <w:instrText xml:space="preserve"> PAGEREF _Toc513246531 \h </w:instrText>
             </w:r>
             <w:r>
               <w:rPr>
@@ -2233,7 +2319,7 @@
                 <w:noProof/>
                 <w:webHidden/>
               </w:rPr>
-              <w:t>3</w:t>
+              <w:t>15</w:t>
             </w:r>
             <w:r>
               <w:rPr>
@@ -2252,21 +2338,25 @@
               <w:tab w:val="right" w:leader="dot" w:pos="9062"/>
             </w:tabs>
             <w:rPr>
+              <w:rFonts w:eastAsiaTheme="minorEastAsia"/>
               <w:noProof/>
+              <w:lang w:eastAsia="pl-PL"/>
             </w:rPr>
           </w:pPr>
-          <w:hyperlink w:anchor="_Toc511770743" w:history="1">
+          <w:hyperlink w:anchor="_Toc513246532" w:history="1">
             <w:r>
               <w:rPr>
                 <w:rStyle w:val="Hipercze"/>
                 <w:b/>
                 <w:noProof/>
               </w:rPr>
-              <w:t>3.5.</w:t>
-            </w:r>
-            <w:r>
-              <w:rPr>
-                <w:noProof/>
+              <w:t>3.6.</w:t>
+            </w:r>
+            <w:r>
+              <w:rPr>
+                <w:rFonts w:eastAsiaTheme="minorEastAsia"/>
+                <w:noProof/>
+                <w:lang w:eastAsia="pl-PL"/>
               </w:rPr>
               <w:tab/>
             </w:r>
@@ -2296,7 +2386,7 @@
                 <w:noProof/>
                 <w:webHidden/>
               </w:rPr>
-              <w:instrText xml:space="preserve"> PAGEREF _Toc511770743 \h </w:instrText>
+              <w:instrText xml:space="preserve"> PAGEREF _Toc513246532 \h </w:instrText>
             </w:r>
             <w:r>
               <w:rPr>
@@ -2316,7 +2406,7 @@
                 <w:noProof/>
                 <w:webHidden/>
               </w:rPr>
-              <w:t>3</w:t>
+              <w:t>15</w:t>
             </w:r>
             <w:r>
               <w:rPr>
@@ -2340,7 +2430,7 @@
               <w:lang w:eastAsia="pl-PL"/>
             </w:rPr>
           </w:pPr>
-          <w:hyperlink w:anchor="_Toc511770744" w:history="1">
+          <w:hyperlink w:anchor="_Toc513246533" w:history="1">
             <w:r>
               <w:rPr>
                 <w:rStyle w:val="Hipercze"/>
@@ -2382,7 +2472,7 @@
                 <w:noProof/>
                 <w:webHidden/>
               </w:rPr>
-              <w:instrText xml:space="preserve"> PAGEREF _Toc511770744 \h </w:instrText>
+              <w:instrText xml:space="preserve"> PAGEREF _Toc513246533 \h </w:instrText>
             </w:r>
             <w:r>
               <w:rPr>
@@ -2402,7 +2492,7 @@
                 <w:noProof/>
                 <w:webHidden/>
               </w:rPr>
-              <w:t>3</w:t>
+              <w:t>15</w:t>
             </w:r>
             <w:r>
               <w:rPr>
@@ -2426,7 +2516,7 @@
               <w:lang w:eastAsia="pl-PL"/>
             </w:rPr>
           </w:pPr>
-          <w:hyperlink w:anchor="_Toc511770745" w:history="1">
+          <w:hyperlink w:anchor="_Toc513246534" w:history="1">
             <w:r>
               <w:rPr>
                 <w:rStyle w:val="Hipercze"/>
@@ -2468,7 +2558,7 @@
                 <w:noProof/>
                 <w:webHidden/>
               </w:rPr>
-              <w:instrText xml:space="preserve"> PAGEREF _Toc511770745 \h </w:instrText>
+              <w:instrText xml:space="preserve"> PAGEREF _Toc513246534 \h </w:instrText>
             </w:r>
             <w:r>
               <w:rPr>
@@ -2488,7 +2578,7 @@
                 <w:noProof/>
                 <w:webHidden/>
               </w:rPr>
-              <w:t>3</w:t>
+              <w:t>15</w:t>
             </w:r>
             <w:r>
               <w:rPr>
@@ -2594,12 +2684,12 @@
       <w:pPr>
         <w:pStyle w:val="Nagwek1"/>
       </w:pPr>
-      <w:bookmarkStart w:id="0" w:name="_Toc511770720"/>
+      <w:bookmarkStart w:id="1" w:name="_Toc513246509"/>
       <w:r>
         <w:lastRenderedPageBreak/>
         <w:t>Wstęp</w:t>
       </w:r>
-      <w:bookmarkEnd w:id="0"/>
+      <w:bookmarkEnd w:id="1"/>
     </w:p>
     <w:p>
       <w:pPr>
@@ -2636,14 +2726,14 @@
           <w:sz w:val="28"/>
         </w:rPr>
       </w:pPr>
-      <w:bookmarkStart w:id="1" w:name="_Toc511770721"/>
+      <w:bookmarkStart w:id="2" w:name="_Toc513246510"/>
       <w:r>
         <w:rPr>
           <w:sz w:val="28"/>
         </w:rPr>
         <w:t>Wzorce architektury używane w projektowaniu aplikacji.</w:t>
       </w:r>
-      <w:bookmarkEnd w:id="1"/>
+      <w:bookmarkEnd w:id="2"/>
     </w:p>
     <w:p>
       <w:pPr>
@@ -2653,11 +2743,11 @@
           <w:numId w:val="1"/>
         </w:numPr>
       </w:pPr>
-      <w:bookmarkStart w:id="2" w:name="_Toc511770722"/>
+      <w:bookmarkStart w:id="3" w:name="_Toc513246511"/>
       <w:r>
         <w:t>Opis wzorca architektury MVC</w:t>
       </w:r>
-      <w:bookmarkEnd w:id="2"/>
+      <w:bookmarkEnd w:id="3"/>
     </w:p>
     <w:p>
       <w:pPr>
@@ -2751,11 +2841,11 @@
           <w:numId w:val="1"/>
         </w:numPr>
       </w:pPr>
-      <w:bookmarkStart w:id="3" w:name="_Toc511770723"/>
+      <w:bookmarkStart w:id="4" w:name="_Toc513246512"/>
       <w:r>
         <w:t>Opis wzorca architektury  MVP</w:t>
       </w:r>
-      <w:bookmarkEnd w:id="3"/>
+      <w:bookmarkEnd w:id="4"/>
     </w:p>
     <w:p>
       <w:pPr>
@@ -2801,10 +2891,7 @@
       </w:r>
       <w:proofErr w:type="spellEnd"/>
       <w:r>
-        <w:t xml:space="preserve"> </w:t>
-      </w:r>
-      <w:r>
-        <w:t xml:space="preserve">w tym wzorcu ma podobne zastosowanie co kontroler w MVC, lecz dodatkowo posiada on w sobie logikę biznesową, która w MVC jest pod Modelem. Tutaj dane nie są przekazywane bezpośrednio z modelu na widok, ale prezenter wykonuje zapytania do modelu o pewne wartości, które później są przetwarzane i wysyłane na widok. </w:t>
+        <w:t xml:space="preserve"> w tym wzorcu ma podobne zastosowanie co kontroler w MVC, lecz dodatkowo posiada on w sobie logikę biznesową, która w MVC jest pod Modelem. Tutaj dane nie są przekazywane bezpośrednio z modelu na widok, ale prezenter wykonuje zapytania do modelu o pewne wartości, które później są przetwarzane i wysyłane na widok. </w:t>
       </w:r>
       <w:r>
         <w:rPr>
@@ -2846,11 +2933,11 @@
           <w:numId w:val="1"/>
         </w:numPr>
       </w:pPr>
-      <w:bookmarkStart w:id="4" w:name="_Toc511770724"/>
+      <w:bookmarkStart w:id="5" w:name="_Toc513246513"/>
       <w:r>
         <w:t>Opis wzorca architektury MVVM</w:t>
       </w:r>
-      <w:bookmarkEnd w:id="4"/>
+      <w:bookmarkEnd w:id="5"/>
     </w:p>
     <w:p>
       <w:pPr>
@@ -2956,7 +3043,7 @@
           <w:numId w:val="1"/>
         </w:numPr>
       </w:pPr>
-      <w:bookmarkStart w:id="5" w:name="_Toc511770725"/>
+      <w:bookmarkStart w:id="6" w:name="_Toc513246514"/>
       <w:r>
         <w:t xml:space="preserve">Który </w:t>
       </w:r>
@@ -2972,9 +3059,12 @@
       <w:r>
         <w:t>?</w:t>
       </w:r>
-      <w:bookmarkEnd w:id="5"/>
-    </w:p>
-    <w:p>
+      <w:bookmarkEnd w:id="6"/>
+    </w:p>
+    <w:p>
+      <w:pPr>
+        <w:ind w:firstLine="360"/>
+      </w:pPr>
       <w:r>
         <w:t>Każdy z opisanych wzorców ma swoje wady i zalety</w:t>
       </w:r>
@@ -3065,7 +3155,7 @@
           <w:sz w:val="28"/>
         </w:rPr>
       </w:pPr>
-      <w:bookmarkStart w:id="6" w:name="_Toc511770726"/>
+      <w:bookmarkStart w:id="7" w:name="_Toc513246515"/>
       <w:r>
         <w:rPr>
           <w:sz w:val="28"/>
@@ -3073,7 +3163,7 @@
         <w:lastRenderedPageBreak/>
         <w:t>Dokumentacja użytkownika</w:t>
       </w:r>
-      <w:bookmarkEnd w:id="6"/>
+      <w:bookmarkEnd w:id="7"/>
     </w:p>
     <w:p>
       <w:pPr>
@@ -3083,14 +3173,14 @@
           <w:numId w:val="1"/>
         </w:numPr>
       </w:pPr>
-      <w:bookmarkStart w:id="7" w:name="_Toc511770727"/>
+      <w:bookmarkStart w:id="8" w:name="_Toc513246516"/>
       <w:r>
         <w:t>Do czego służy aplikacj</w:t>
       </w:r>
-      <w:bookmarkEnd w:id="7"/>
       <w:r>
         <w:t>a</w:t>
       </w:r>
+      <w:bookmarkEnd w:id="8"/>
     </w:p>
     <w:p>
       <w:pPr>
@@ -3111,11 +3201,11 @@
           <w:numId w:val="1"/>
         </w:numPr>
       </w:pPr>
-      <w:bookmarkStart w:id="8" w:name="_Toc511770728"/>
+      <w:bookmarkStart w:id="9" w:name="_Toc513246517"/>
       <w:r>
         <w:t>Instrukcja obsługi aplikacji</w:t>
       </w:r>
-      <w:bookmarkEnd w:id="8"/>
+      <w:bookmarkEnd w:id="9"/>
     </w:p>
     <w:p>
       <w:pPr>
@@ -3134,12 +3224,141 @@
     </w:p>
     <w:p>
       <w:pPr>
-        <w:rPr>
-          <w:b/>
-        </w:rPr>
-      </w:pPr>
-      <w:bookmarkStart w:id="9" w:name="_GoBack"/>
-      <w:bookmarkEnd w:id="9"/>
+        <w:ind w:firstLine="708"/>
+      </w:pPr>
+      <w:r>
+        <w:t xml:space="preserve">Użytkownik, który posiada oprogramowanie wystawione przez konkretną firmę, może zarejestrować się na stronę przez kliknięcie w górnym prawym rogu </w:t>
+      </w:r>
+      <w:r>
+        <w:rPr>
+          <w:b/>
+        </w:rPr>
+        <w:t>Register</w:t>
+      </w:r>
+      <w:r>
+        <w:t>.</w:t>
+      </w:r>
+    </w:p>
+    <w:p>
+      <w:pPr>
+        <w:ind w:firstLine="708"/>
+      </w:pPr>
+      <w:r>
+        <w:pict>
+          <v:shapetype id="_x0000_t75" coordsize="21600,21600" o:spt="75" o:preferrelative="t" path="m@4@5l@4@11@9@11@9@5xe" filled="f" stroked="f">
+            <v:stroke joinstyle="miter"/>
+            <v:formulas>
+              <v:f eqn="if lineDrawn pixelLineWidth 0"/>
+              <v:f eqn="sum @0 1 0"/>
+              <v:f eqn="sum 0 0 @1"/>
+              <v:f eqn="prod @2 1 2"/>
+              <v:f eqn="prod @3 21600 pixelWidth"/>
+              <v:f eqn="prod @3 21600 pixelHeight"/>
+              <v:f eqn="sum @0 0 1"/>
+              <v:f eqn="prod @6 1 2"/>
+              <v:f eqn="prod @7 21600 pixelWidth"/>
+              <v:f eqn="sum @8 21600 0"/>
+              <v:f eqn="prod @7 21600 pixelHeight"/>
+              <v:f eqn="sum @10 21600 0"/>
+            </v:formulas>
+            <v:path o:extrusionok="f" gradientshapeok="t" o:connecttype="rect"/>
+            <o:lock v:ext="edit" aspectratio="t"/>
+          </v:shapetype>
+          <v:shape id="_x0000_i1031" type="#_x0000_t75" style="width:453.75pt;height:420.45pt">
+            <v:imagedata r:id="rId8" o:title="Register_Point"/>
+          </v:shape>
+        </w:pict>
+      </w:r>
+    </w:p>
+    <w:p>
+      <w:pPr>
+        <w:ind w:firstLine="708"/>
+      </w:pPr>
+    </w:p>
+    <w:p>
+      <w:pPr>
+        <w:ind w:firstLine="708"/>
+      </w:pPr>
+    </w:p>
+    <w:p>
+      <w:pPr>
+        <w:ind w:firstLine="708"/>
+      </w:pPr>
+      <w:r>
+        <w:lastRenderedPageBreak/>
+        <w:t>Po ukazaniu się formularza rejestracji, użytkownik podaje swoje dane, czyli imię i nazwisko, swojego e-maila potrzebnego do potwierdzenia (bez tego nie można korzystać z aplikacji), swoje hasło oraz jego potwierdzenie składające się z przynajmniej 8 znaków w tym: jedna wielka litera oraz znak specjalny, nazwa firmy, w której pracuje oraz telefon kontaktowy.</w:t>
+      </w:r>
+    </w:p>
+    <w:p>
+      <w:pPr>
+        <w:ind w:firstLine="708"/>
+      </w:pPr>
+      <w:r>
+        <w:pict>
+          <v:shape id="_x0000_i1027" type="#_x0000_t75" style="width:453.75pt;height:222.8pt">
+            <v:imagedata r:id="rId9" o:title="Register_formula"/>
+          </v:shape>
+        </w:pict>
+      </w:r>
+    </w:p>
+    <w:p>
+      <w:pPr>
+        <w:ind w:firstLine="708"/>
+      </w:pPr>
+      <w:r>
+        <w:t xml:space="preserve">Po kliknięciu przycisku </w:t>
+      </w:r>
+      <w:r>
+        <w:rPr>
+          <w:b/>
+        </w:rPr>
+        <w:t xml:space="preserve">Register </w:t>
+      </w:r>
+      <w:r>
+        <w:t xml:space="preserve">na dole formularza, użytkownik </w:t>
+      </w:r>
+      <w:r>
+        <w:t xml:space="preserve">dostaje e-maila z linkiem do potwierdzenia swojej tożsamości. Po pozytywnej weryfikacji, użytkownik może zalogować się na stronę klikając w prawym górnym rogu ikonkę </w:t>
+      </w:r>
+      <w:r>
+        <w:rPr>
+          <w:b/>
+        </w:rPr>
+        <w:t>Log in</w:t>
+      </w:r>
+      <w:r>
+        <w:t>. Podaje w formularzu swój login i hasło podane podczas rejestracji i cieszy się z możliwości oferowanych przez aplikację.</w:t>
+      </w:r>
+    </w:p>
+    <w:p>
+      <w:pPr>
+        <w:ind w:firstLine="708"/>
+      </w:pPr>
+      <w:r>
+        <w:pict>
+          <v:shape id="_x0000_i1042" type="#_x0000_t75" style="width:453.75pt;height:222.8pt">
+            <v:imagedata r:id="rId10" o:title="Login_Point"/>
+          </v:shape>
+        </w:pict>
+      </w:r>
+    </w:p>
+    <w:p>
+      <w:pPr>
+        <w:ind w:firstLine="708"/>
+      </w:pPr>
+    </w:p>
+    <w:p>
+      <w:pPr>
+        <w:ind w:firstLine="708"/>
+      </w:pPr>
+      <w:r>
+        <w:lastRenderedPageBreak/>
+        <w:pict>
+          <v:shape id="_x0000_i1034" type="#_x0000_t75" style="width:453.75pt;height:222.8pt">
+            <v:imagedata r:id="rId11" o:title="Login_formula"/>
+          </v:shape>
+        </w:pict>
+      </w:r>
     </w:p>
     <w:p>
       <w:pPr>
@@ -3149,15 +3368,277 @@
           <w:numId w:val="6"/>
         </w:numPr>
       </w:pPr>
-      <w:bookmarkStart w:id="10" w:name="_Toc511770729"/>
+      <w:bookmarkStart w:id="10" w:name="_Toc513246518"/>
       <w:r>
         <w:t>Tworzenie zgłoszenia</w:t>
       </w:r>
       <w:bookmarkEnd w:id="10"/>
     </w:p>
     <w:p>
-      <w:r>
-        <w:t>Aby móc stworzyć zgłoszenie, użytkownik musi być zarejestrowany</w:t>
+      <w:pPr>
+        <w:ind w:firstLine="708"/>
+        <w:rPr>
+          <w:b/>
+        </w:rPr>
+      </w:pPr>
+      <w:r>
+        <w:t>Aby móc stworzyć zgłoszenie, uż</w:t>
+      </w:r>
+      <w:r>
+        <w:t xml:space="preserve">ytkownik musi być zalogowany do serwisu. Na górnym pasku strony kliknąć w zakładkę </w:t>
+      </w:r>
+      <w:r>
+        <w:rPr>
+          <w:b/>
+        </w:rPr>
+        <w:t xml:space="preserve">Bug </w:t>
+      </w:r>
+      <w:proofErr w:type="spellStart"/>
+      <w:r>
+        <w:rPr>
+          <w:b/>
+        </w:rPr>
+        <w:t>Reports</w:t>
+      </w:r>
+      <w:proofErr w:type="spellEnd"/>
+      <w:r>
+        <w:rPr>
+          <w:b/>
+        </w:rPr>
+        <w:t>.</w:t>
+      </w:r>
+    </w:p>
+    <w:p>
+      <w:pPr>
+        <w:ind w:firstLine="708"/>
+      </w:pPr>
+      <w:r>
+        <w:rPr>
+          <w:noProof/>
+          <w:lang w:eastAsia="pl-PL"/>
+        </w:rPr>
+        <w:drawing>
+          <wp:inline distT="0" distB="0" distL="0" distR="0" wp14:anchorId="4B018A39" wp14:editId="1520941C">
+            <wp:extent cx="5759450" cy="2832100"/>
+            <wp:effectExtent l="0" t="0" r="0" b="6350"/>
+            <wp:docPr id="1" name="Obraz 1" descr="C:\Users\MIKI\AppData\Local\Microsoft\Windows\INetCache\Content.Word\Create_Point.png"/>
+            <wp:cNvGraphicFramePr>
+              <a:graphicFrameLocks xmlns:a="http://schemas.openxmlformats.org/drawingml/2006/main" noChangeAspect="1"/>
+            </wp:cNvGraphicFramePr>
+            <a:graphic xmlns:a="http://schemas.openxmlformats.org/drawingml/2006/main">
+              <a:graphicData uri="http://schemas.openxmlformats.org/drawingml/2006/picture">
+                <pic:pic xmlns:pic="http://schemas.openxmlformats.org/drawingml/2006/picture">
+                  <pic:nvPicPr>
+                    <pic:cNvPr id="0" name="Picture 27" descr="C:\Users\MIKI\AppData\Local\Microsoft\Windows\INetCache\Content.Word\Create_Point.png"/>
+                    <pic:cNvPicPr>
+                      <a:picLocks noChangeAspect="1" noChangeArrowheads="1"/>
+                    </pic:cNvPicPr>
+                  </pic:nvPicPr>
+                  <pic:blipFill>
+                    <a:blip r:embed="rId12" cstate="print">
+                      <a:extLst>
+                        <a:ext uri="{28A0092B-C50C-407E-A947-70E740481C1C}">
+                          <a14:useLocalDpi xmlns:a14="http://schemas.microsoft.com/office/drawing/2010/main" val="0"/>
+                        </a:ext>
+                      </a:extLst>
+                    </a:blip>
+                    <a:srcRect/>
+                    <a:stretch>
+                      <a:fillRect/>
+                    </a:stretch>
+                  </pic:blipFill>
+                  <pic:spPr bwMode="auto">
+                    <a:xfrm>
+                      <a:off x="0" y="0"/>
+                      <a:ext cx="5759450" cy="2832100"/>
+                    </a:xfrm>
+                    <a:prstGeom prst="rect">
+                      <a:avLst/>
+                    </a:prstGeom>
+                    <a:noFill/>
+                    <a:ln>
+                      <a:noFill/>
+                    </a:ln>
+                  </pic:spPr>
+                </pic:pic>
+              </a:graphicData>
+            </a:graphic>
+          </wp:inline>
+        </w:drawing>
+      </w:r>
+      <w:r>
+        <w:t xml:space="preserve"> </w:t>
+      </w:r>
+      <w:r>
+        <w:t xml:space="preserve">Po kliknięciu w </w:t>
+      </w:r>
+      <w:proofErr w:type="spellStart"/>
+      <w:r>
+        <w:rPr>
+          <w:b/>
+        </w:rPr>
+        <w:t>Create</w:t>
+      </w:r>
+      <w:proofErr w:type="spellEnd"/>
+      <w:r>
+        <w:rPr>
+          <w:b/>
+        </w:rPr>
+        <w:t xml:space="preserve"> </w:t>
+      </w:r>
+      <w:proofErr w:type="spellStart"/>
+      <w:r>
+        <w:rPr>
+          <w:b/>
+        </w:rPr>
+        <w:t>new</w:t>
+      </w:r>
+      <w:proofErr w:type="spellEnd"/>
+      <w:r>
+        <w:rPr>
+          <w:b/>
+        </w:rPr>
+        <w:t xml:space="preserve"> </w:t>
+      </w:r>
+      <w:proofErr w:type="spellStart"/>
+      <w:r>
+        <w:rPr>
+          <w:b/>
+        </w:rPr>
+        <w:t>bug</w:t>
+      </w:r>
+      <w:proofErr w:type="spellEnd"/>
+      <w:r>
+        <w:rPr>
+          <w:b/>
+        </w:rPr>
+        <w:t xml:space="preserve"> report!</w:t>
+      </w:r>
+      <w:r>
+        <w:rPr>
+          <w:b/>
+        </w:rPr>
+        <w:t xml:space="preserve"> </w:t>
+      </w:r>
+      <w:r>
+        <w:rPr>
+          <w:b/>
+        </w:rPr>
+        <w:t>o</w:t>
+      </w:r>
+      <w:r>
+        <w:t xml:space="preserve">tworzy nam się prosty formularz do zgłoszenia problemu napotkanego podczas korzystania z jednej z aplikacji. </w:t>
+      </w:r>
+    </w:p>
+    <w:p>
+      <w:pPr>
+        <w:ind w:firstLine="708"/>
+      </w:pPr>
+      <w:r>
+        <w:rPr>
+          <w:noProof/>
+          <w:lang w:eastAsia="pl-PL"/>
+        </w:rPr>
+        <w:lastRenderedPageBreak/>
+        <w:drawing>
+          <wp:inline distT="0" distB="0" distL="0" distR="0" wp14:anchorId="1DDEC320" wp14:editId="05F06B02">
+            <wp:extent cx="5759450" cy="2832100"/>
+            <wp:effectExtent l="0" t="0" r="0" b="6350"/>
+            <wp:docPr id="2" name="Obraz 2" descr="C:\Users\MIKI\AppData\Local\Microsoft\Windows\INetCache\Content.Word\Create_Point2.png"/>
+            <wp:cNvGraphicFramePr>
+              <a:graphicFrameLocks xmlns:a="http://schemas.openxmlformats.org/drawingml/2006/main" noChangeAspect="1"/>
+            </wp:cNvGraphicFramePr>
+            <a:graphic xmlns:a="http://schemas.openxmlformats.org/drawingml/2006/main">
+              <a:graphicData uri="http://schemas.openxmlformats.org/drawingml/2006/picture">
+                <pic:pic xmlns:pic="http://schemas.openxmlformats.org/drawingml/2006/picture">
+                  <pic:nvPicPr>
+                    <pic:cNvPr id="0" name="Picture 30" descr="C:\Users\MIKI\AppData\Local\Microsoft\Windows\INetCache\Content.Word\Create_Point2.png"/>
+                    <pic:cNvPicPr>
+                      <a:picLocks noChangeAspect="1" noChangeArrowheads="1"/>
+                    </pic:cNvPicPr>
+                  </pic:nvPicPr>
+                  <pic:blipFill>
+                    <a:blip r:embed="rId13" cstate="print">
+                      <a:extLst>
+                        <a:ext uri="{28A0092B-C50C-407E-A947-70E740481C1C}">
+                          <a14:useLocalDpi xmlns:a14="http://schemas.microsoft.com/office/drawing/2010/main" val="0"/>
+                        </a:ext>
+                      </a:extLst>
+                    </a:blip>
+                    <a:srcRect/>
+                    <a:stretch>
+                      <a:fillRect/>
+                    </a:stretch>
+                  </pic:blipFill>
+                  <pic:spPr bwMode="auto">
+                    <a:xfrm>
+                      <a:off x="0" y="0"/>
+                      <a:ext cx="5759450" cy="2832100"/>
+                    </a:xfrm>
+                    <a:prstGeom prst="rect">
+                      <a:avLst/>
+                    </a:prstGeom>
+                    <a:noFill/>
+                    <a:ln>
+                      <a:noFill/>
+                    </a:ln>
+                  </pic:spPr>
+                </pic:pic>
+              </a:graphicData>
+            </a:graphic>
+          </wp:inline>
+        </w:drawing>
+      </w:r>
+    </w:p>
+    <w:p>
+      <w:pPr>
+        <w:ind w:firstLine="708"/>
+      </w:pPr>
+      <w:r>
+        <w:t>Podajemy w nim tytuł (tak, żeby się dobrze kojarzył z danym problemem), jego szczegółowy opis, wybieramy jakiego oprogramowania się problem tyczy, i jeżeli jest możliwość, to pokazać zdjęcia obrazujące dany problem.</w:t>
+      </w:r>
+      <w:r>
+        <w:t xml:space="preserve"> </w:t>
+      </w:r>
+      <w:r>
+        <w:t xml:space="preserve">   </w:t>
+      </w:r>
+    </w:p>
+    <w:p>
+      <w:pPr>
+        <w:ind w:firstLine="708"/>
+      </w:pPr>
+      <w:r>
+        <w:pict>
+          <v:shape id="_x0000_i1046" type="#_x0000_t75" style="width:400.75pt;height:197.65pt">
+            <v:imagedata r:id="rId14" o:title="Create_formula"/>
+          </v:shape>
+        </w:pict>
+      </w:r>
+    </w:p>
+    <w:p>
+      <w:pPr>
+        <w:ind w:firstLine="708"/>
+      </w:pPr>
+      <w:r>
+        <w:t xml:space="preserve">Po kliknięciu przycisku </w:t>
+      </w:r>
+      <w:proofErr w:type="spellStart"/>
+      <w:r>
+        <w:rPr>
+          <w:b/>
+        </w:rPr>
+        <w:t>Create</w:t>
+      </w:r>
+      <w:proofErr w:type="spellEnd"/>
+      <w:r>
+        <w:rPr>
+          <w:b/>
+        </w:rPr>
+        <w:t xml:space="preserve"> </w:t>
+      </w:r>
+      <w:r>
+        <w:t>nasze zgłoszenie zostaje utworzone i każdy kto jest zalogowany może je zobaczyć.</w:t>
       </w:r>
     </w:p>
     <w:p>
@@ -3167,15 +3648,422 @@
           <w:ilvl w:val="2"/>
           <w:numId w:val="6"/>
         </w:numPr>
-        <w:rPr>
-          <w:b/>
-        </w:rPr>
-      </w:pPr>
-      <w:bookmarkStart w:id="11" w:name="_Toc511770730"/>
+      </w:pPr>
+      <w:bookmarkStart w:id="11" w:name="_Toc513246519"/>
       <w:r>
         <w:t>Przeglądanie zgłoszeń</w:t>
       </w:r>
       <w:bookmarkEnd w:id="11"/>
+    </w:p>
+    <w:p>
+      <w:pPr>
+        <w:ind w:left="708"/>
+      </w:pPr>
+      <w:r>
+        <w:t xml:space="preserve">Mamy możliwość przeglądania zgłoszeń swoich, oraz wszystkich. Po kliknięciu w </w:t>
+      </w:r>
+      <w:r>
+        <w:rPr>
+          <w:b/>
+        </w:rPr>
+        <w:t xml:space="preserve">Dashboard </w:t>
+      </w:r>
+      <w:r>
+        <w:t xml:space="preserve">ukazują nam się wszystkie zgłoszenia stworzone tylko i wyłączne przez nas. Jeżeli jesteśmy </w:t>
+      </w:r>
+      <w:r>
+        <w:lastRenderedPageBreak/>
+        <w:t>serwisantem, pokażą nam się wszystkie zgłoszenia do których jesteśmy przypisani.</w:t>
+      </w:r>
+      <w:r>
+        <w:t xml:space="preserve"> </w:t>
+      </w:r>
+      <w:r>
+        <w:pict>
+          <v:shape id="_x0000_i1067" type="#_x0000_t75" style="width:394.65pt;height:193.6pt">
+            <v:imagedata r:id="rId15" o:title="Dashboard_Point"/>
+          </v:shape>
+        </w:pict>
+      </w:r>
+    </w:p>
+    <w:p>
+      <w:pPr>
+        <w:ind w:left="708"/>
+      </w:pPr>
+      <w:r>
+        <w:t xml:space="preserve">Natomiast jeżeli klikniemy w ikonkę </w:t>
+      </w:r>
+      <w:r>
+        <w:rPr>
+          <w:b/>
+        </w:rPr>
+        <w:t>Bug</w:t>
+      </w:r>
+      <w:r>
+        <w:t xml:space="preserve"> </w:t>
+      </w:r>
+      <w:proofErr w:type="spellStart"/>
+      <w:r>
+        <w:rPr>
+          <w:b/>
+        </w:rPr>
+        <w:t>Reports</w:t>
+      </w:r>
+      <w:proofErr w:type="spellEnd"/>
+      <w:r>
+        <w:rPr>
+          <w:b/>
+        </w:rPr>
+        <w:t xml:space="preserve">, </w:t>
+      </w:r>
+      <w:r>
+        <w:t>to ukażą nam się wszystkie zgłoszenia.</w:t>
+      </w:r>
+      <w:r>
+        <w:pict>
+          <v:shape id="_x0000_i1066" type="#_x0000_t75" style="width:389.9pt;height:191.55pt">
+            <v:imagedata r:id="rId16" o:title="Create_Point"/>
+          </v:shape>
+        </w:pict>
+      </w:r>
+    </w:p>
+    <w:p>
+      <w:pPr>
+        <w:ind w:firstLine="708"/>
+      </w:pPr>
+      <w:r>
+        <w:t>Tabelka pokazuje nam przez kogo został stworzony problem, jego priorytet (od niskiego po wysoki), jego status (od oczekującego do skończonego), jakiego produktu się tyczy, jego tytuł, do kogo jest przypisany i jego data ostatniej aktualizacji.</w:t>
+      </w:r>
+    </w:p>
+    <w:p>
+      <w:pPr>
+        <w:pStyle w:val="Akapitzlist"/>
+        <w:numPr>
+          <w:ilvl w:val="0"/>
+          <w:numId w:val="7"/>
+        </w:numPr>
+      </w:pPr>
+      <w:r>
+        <w:t>P</w:t>
+      </w:r>
+      <w:r>
+        <w:t>rzegląd wszystkich zgłoszeń</w:t>
+      </w:r>
+      <w:r>
+        <w:rPr>
+          <w:noProof/>
+          <w:lang w:eastAsia="pl-PL"/>
+        </w:rPr>
+        <w:drawing>
+          <wp:inline distT="0" distB="0" distL="0" distR="0" wp14:anchorId="7345F108" wp14:editId="5D3CC0C8">
+            <wp:extent cx="4846481" cy="2379716"/>
+            <wp:effectExtent l="0" t="0" r="0" b="1905"/>
+            <wp:docPr id="5" name="Obraz 5" descr="C:\Users\MIKI\AppData\Local\Microsoft\Windows\INetCache\Content.Word\Bug_list.png"/>
+            <wp:cNvGraphicFramePr>
+              <a:graphicFrameLocks xmlns:a="http://schemas.openxmlformats.org/drawingml/2006/main" noChangeAspect="1"/>
+            </wp:cNvGraphicFramePr>
+            <a:graphic xmlns:a="http://schemas.openxmlformats.org/drawingml/2006/main">
+              <a:graphicData uri="http://schemas.openxmlformats.org/drawingml/2006/picture">
+                <pic:pic xmlns:pic="http://schemas.openxmlformats.org/drawingml/2006/picture">
+                  <pic:nvPicPr>
+                    <pic:cNvPr id="0" name="Picture 41" descr="C:\Users\MIKI\AppData\Local\Microsoft\Windows\INetCache\Content.Word\Bug_list.png"/>
+                    <pic:cNvPicPr>
+                      <a:picLocks noChangeAspect="1" noChangeArrowheads="1"/>
+                    </pic:cNvPicPr>
+                  </pic:nvPicPr>
+                  <pic:blipFill>
+                    <a:blip r:embed="rId17" cstate="print">
+                      <a:extLst>
+                        <a:ext uri="{28A0092B-C50C-407E-A947-70E740481C1C}">
+                          <a14:useLocalDpi xmlns:a14="http://schemas.microsoft.com/office/drawing/2010/main" val="0"/>
+                        </a:ext>
+                      </a:extLst>
+                    </a:blip>
+                    <a:srcRect/>
+                    <a:stretch>
+                      <a:fillRect/>
+                    </a:stretch>
+                  </pic:blipFill>
+                  <pic:spPr bwMode="auto">
+                    <a:xfrm>
+                      <a:off x="0" y="0"/>
+                      <a:ext cx="4874637" cy="2393541"/>
+                    </a:xfrm>
+                    <a:prstGeom prst="rect">
+                      <a:avLst/>
+                    </a:prstGeom>
+                    <a:noFill/>
+                    <a:ln>
+                      <a:noFill/>
+                    </a:ln>
+                  </pic:spPr>
+                </pic:pic>
+              </a:graphicData>
+            </a:graphic>
+          </wp:inline>
+        </w:drawing>
+      </w:r>
+    </w:p>
+    <w:p>
+      <w:pPr>
+        <w:ind w:left="1068"/>
+      </w:pPr>
+    </w:p>
+    <w:p>
+      <w:pPr>
+        <w:pStyle w:val="Akapitzlist"/>
+        <w:numPr>
+          <w:ilvl w:val="0"/>
+          <w:numId w:val="7"/>
+        </w:numPr>
+      </w:pPr>
+      <w:r>
+        <w:t>Przegląd zgłoszeń stworzonych przez użytkownika</w:t>
+      </w:r>
+      <w:r>
+        <w:rPr>
+          <w:noProof/>
+          <w:lang w:eastAsia="pl-PL"/>
+        </w:rPr>
+        <w:drawing>
+          <wp:inline distT="0" distB="0" distL="0" distR="0" wp14:anchorId="7EBCA2AD" wp14:editId="25B9C7E0">
+            <wp:extent cx="4864051" cy="2388343"/>
+            <wp:effectExtent l="0" t="0" r="0" b="0"/>
+            <wp:docPr id="4" name="Obraz 4" descr="C:\Users\MIKI\AppData\Local\Microsoft\Windows\INetCache\Content.Word\User_Dashboard.png"/>
+            <wp:cNvGraphicFramePr>
+              <a:graphicFrameLocks xmlns:a="http://schemas.openxmlformats.org/drawingml/2006/main" noChangeAspect="1"/>
+            </wp:cNvGraphicFramePr>
+            <a:graphic xmlns:a="http://schemas.openxmlformats.org/drawingml/2006/main">
+              <a:graphicData uri="http://schemas.openxmlformats.org/drawingml/2006/picture">
+                <pic:pic xmlns:pic="http://schemas.openxmlformats.org/drawingml/2006/picture">
+                  <pic:nvPicPr>
+                    <pic:cNvPr id="0" name="Picture 38" descr="C:\Users\MIKI\AppData\Local\Microsoft\Windows\INetCache\Content.Word\User_Dashboard.png"/>
+                    <pic:cNvPicPr>
+                      <a:picLocks noChangeAspect="1" noChangeArrowheads="1"/>
+                    </pic:cNvPicPr>
+                  </pic:nvPicPr>
+                  <pic:blipFill>
+                    <a:blip r:embed="rId18" cstate="print">
+                      <a:extLst>
+                        <a:ext uri="{28A0092B-C50C-407E-A947-70E740481C1C}">
+                          <a14:useLocalDpi xmlns:a14="http://schemas.microsoft.com/office/drawing/2010/main" val="0"/>
+                        </a:ext>
+                      </a:extLst>
+                    </a:blip>
+                    <a:srcRect/>
+                    <a:stretch>
+                      <a:fillRect/>
+                    </a:stretch>
+                  </pic:blipFill>
+                  <pic:spPr bwMode="auto">
+                    <a:xfrm>
+                      <a:off x="0" y="0"/>
+                      <a:ext cx="4884035" cy="2398156"/>
+                    </a:xfrm>
+                    <a:prstGeom prst="rect">
+                      <a:avLst/>
+                    </a:prstGeom>
+                    <a:noFill/>
+                    <a:ln>
+                      <a:noFill/>
+                    </a:ln>
+                  </pic:spPr>
+                </pic:pic>
+              </a:graphicData>
+            </a:graphic>
+          </wp:inline>
+        </w:drawing>
+      </w:r>
+    </w:p>
+    <w:p>
+      <w:pPr>
+        <w:pStyle w:val="Akapitzlist"/>
+      </w:pPr>
+    </w:p>
+    <w:p>
+      <w:pPr>
+        <w:pStyle w:val="Akapitzlist"/>
+      </w:pPr>
+    </w:p>
+    <w:p>
+      <w:pPr>
+        <w:pStyle w:val="Akapitzlist"/>
+      </w:pPr>
+    </w:p>
+    <w:p>
+      <w:pPr>
+        <w:pStyle w:val="Akapitzlist"/>
+      </w:pPr>
+    </w:p>
+    <w:p>
+      <w:pPr>
+        <w:pStyle w:val="Akapitzlist"/>
+      </w:pPr>
+    </w:p>
+    <w:p>
+      <w:pPr>
+        <w:pStyle w:val="Akapitzlist"/>
+      </w:pPr>
+    </w:p>
+    <w:p>
+      <w:pPr>
+        <w:pStyle w:val="Akapitzlist"/>
+      </w:pPr>
+    </w:p>
+    <w:p>
+      <w:pPr>
+        <w:pStyle w:val="Akapitzlist"/>
+      </w:pPr>
+    </w:p>
+    <w:p>
+      <w:pPr>
+        <w:pStyle w:val="Akapitzlist"/>
+      </w:pPr>
+    </w:p>
+    <w:p>
+      <w:pPr>
+        <w:pStyle w:val="Akapitzlist"/>
+      </w:pPr>
+    </w:p>
+    <w:p>
+      <w:pPr>
+        <w:pStyle w:val="Akapitzlist"/>
+      </w:pPr>
+    </w:p>
+    <w:p>
+      <w:pPr>
+        <w:pStyle w:val="Akapitzlist"/>
+      </w:pPr>
+    </w:p>
+    <w:p>
+      <w:pPr>
+        <w:pStyle w:val="Akapitzlist"/>
+      </w:pPr>
+    </w:p>
+    <w:p>
+      <w:pPr>
+        <w:pStyle w:val="Akapitzlist"/>
+        <w:numPr>
+          <w:ilvl w:val="0"/>
+          <w:numId w:val="7"/>
+        </w:numPr>
+      </w:pPr>
+      <w:r>
+        <w:t>Przegląd zgłoszeń przypisanych do pracownika</w:t>
+      </w:r>
+    </w:p>
+    <w:p>
+      <w:pPr>
+        <w:pStyle w:val="Akapitzlist"/>
+        <w:ind w:left="1068"/>
+        <w:rPr>
+          <w:noProof/>
+          <w:lang w:eastAsia="pl-PL"/>
+        </w:rPr>
+      </w:pPr>
+      <w:r>
+        <w:rPr>
+          <w:noProof/>
+          <w:lang w:eastAsia="pl-PL"/>
+        </w:rPr>
+        <w:pict>
+          <v:shape id="_x0000_i1058" type="#_x0000_t75" style="width:368.85pt;height:181.35pt">
+            <v:imagedata r:id="rId19" o:title="Pracownik_Dashboard"/>
+          </v:shape>
+        </w:pict>
+      </w:r>
+    </w:p>
+    <w:p>
+      <w:pPr>
+        <w:pStyle w:val="Akapitzlist"/>
+        <w:ind w:left="1068" w:firstLine="348"/>
+        <w:rPr>
+          <w:noProof/>
+          <w:lang w:eastAsia="pl-PL"/>
+        </w:rPr>
+      </w:pPr>
+      <w:r>
+        <w:rPr>
+          <w:noProof/>
+          <w:lang w:eastAsia="pl-PL"/>
+        </w:rPr>
+        <w:t xml:space="preserve">Po kliknięciu w opcję </w:t>
+      </w:r>
+      <w:r>
+        <w:rPr>
+          <w:b/>
+          <w:noProof/>
+          <w:lang w:eastAsia="pl-PL"/>
+        </w:rPr>
+        <w:t xml:space="preserve">Show details </w:t>
+      </w:r>
+      <w:r>
+        <w:rPr>
+          <w:noProof/>
+          <w:lang w:eastAsia="pl-PL"/>
+        </w:rPr>
+        <w:t>ukaże nam się cały opis naszego zgłoszenia. Kto jest przypisany do danego zgłoszenia,</w:t>
+      </w:r>
+      <w:r>
+        <w:rPr>
+          <w:noProof/>
+          <w:lang w:eastAsia="pl-PL"/>
+        </w:rPr>
+        <w:t xml:space="preserve"> jego status oraz priorytet. M</w:t>
+      </w:r>
+      <w:r>
+        <w:rPr>
+          <w:noProof/>
+          <w:lang w:eastAsia="pl-PL"/>
+        </w:rPr>
+        <w:t>ożemy również dodawać komentarze do zgłoszenia,</w:t>
+      </w:r>
+      <w:r>
+        <w:rPr>
+          <w:noProof/>
+          <w:lang w:eastAsia="pl-PL"/>
+        </w:rPr>
+        <w:t xml:space="preserve"> co jest</w:t>
+      </w:r>
+      <w:r>
+        <w:rPr>
+          <w:noProof/>
+          <w:lang w:eastAsia="pl-PL"/>
+        </w:rPr>
+        <w:t xml:space="preserve"> </w:t>
+      </w:r>
+      <w:r>
+        <w:rPr>
+          <w:noProof/>
+          <w:lang w:eastAsia="pl-PL"/>
+        </w:rPr>
+        <w:t>szybką formą</w:t>
+      </w:r>
+      <w:r>
+        <w:rPr>
+          <w:noProof/>
+          <w:lang w:eastAsia="pl-PL"/>
+        </w:rPr>
+        <w:t xml:space="preserve"> komunikacji między użytkownikiem a serwisantem.</w:t>
+      </w:r>
+    </w:p>
+    <w:p>
+      <w:pPr>
+        <w:pStyle w:val="Akapitzlist"/>
+        <w:ind w:left="1068" w:firstLine="348"/>
+      </w:pPr>
+      <w:r>
+        <w:rPr>
+          <w:noProof/>
+          <w:lang w:eastAsia="pl-PL"/>
+        </w:rPr>
+        <w:lastRenderedPageBreak/>
+        <w:pict>
+          <v:shape id="_x0000_i1073" type="#_x0000_t75" style="width:398.05pt;height:213.95pt">
+            <v:imagedata r:id="rId20" o:title="Details"/>
+          </v:shape>
+        </w:pict>
+      </w:r>
     </w:p>
     <w:p>
       <w:pPr>
@@ -3184,15 +4072,655 @@
           <w:ilvl w:val="2"/>
           <w:numId w:val="6"/>
         </w:numPr>
-        <w:rPr>
-          <w:b/>
-        </w:rPr>
-      </w:pPr>
-      <w:bookmarkStart w:id="12" w:name="_Toc511770731"/>
+      </w:pPr>
+      <w:bookmarkStart w:id="12" w:name="_Toc513246520"/>
       <w:r>
         <w:t>Edycja zgłoszeń</w:t>
       </w:r>
       <w:bookmarkEnd w:id="12"/>
+    </w:p>
+    <w:p>
+      <w:pPr>
+        <w:ind w:firstLine="708"/>
+        <w:rPr>
+          <w:b/>
+        </w:rPr>
+      </w:pPr>
+      <w:r>
+        <w:t xml:space="preserve">Jeżeli jakaś rzecz w naszym zgłoszeniu jest zła (zły opis) bądź brakuje pewnych zdjęć do zobrazowania problemu dokładniej, dobrą opcją jest edycja takiego zgłoszenia. Drugą możliwością edycji zgłoszeń jest przypisanie się serwisanta do konkretnego zgłoszenia. Serwisanta może przypisać również główny administrator. </w:t>
+      </w:r>
+      <w:r>
+        <w:t xml:space="preserve">Aby dostać się do edycji zgłoszenia, trzeba wejść przez opcję </w:t>
+      </w:r>
+      <w:r>
+        <w:br/>
+      </w:r>
+      <w:r>
+        <w:rPr>
+          <w:b/>
+        </w:rPr>
+        <w:t xml:space="preserve">Show </w:t>
+      </w:r>
+      <w:proofErr w:type="spellStart"/>
+      <w:r>
+        <w:rPr>
+          <w:b/>
+        </w:rPr>
+        <w:t>details</w:t>
+      </w:r>
+      <w:proofErr w:type="spellEnd"/>
+      <w:r>
+        <w:rPr>
+          <w:b/>
+        </w:rPr>
+        <w:t xml:space="preserve">, </w:t>
+      </w:r>
+      <w:r>
+        <w:t xml:space="preserve">a następnie na dole zgłoszenia kliknąć </w:t>
+      </w:r>
+      <w:r>
+        <w:rPr>
+          <w:b/>
+        </w:rPr>
+        <w:t>Edit.</w:t>
+      </w:r>
+    </w:p>
+    <w:p>
+      <w:pPr>
+        <w:ind w:firstLine="708"/>
+        <w:rPr>
+          <w:b/>
+        </w:rPr>
+      </w:pPr>
+      <w:r>
+        <w:rPr>
+          <w:b/>
+        </w:rPr>
+        <w:pict>
+          <v:shape id="_x0000_i1074" type="#_x0000_t75" style="width:398.05pt;height:213.95pt">
+            <v:imagedata r:id="rId21" o:title="Details_Edit_Point"/>
+          </v:shape>
+        </w:pict>
+      </w:r>
+    </w:p>
+    <w:p>
+      <w:pPr>
+        <w:pStyle w:val="Akapitzlist"/>
+        <w:numPr>
+          <w:ilvl w:val="0"/>
+          <w:numId w:val="8"/>
+        </w:numPr>
+      </w:pPr>
+      <w:r>
+        <w:lastRenderedPageBreak/>
+        <w:t>Edycja przez serwisanta</w:t>
+      </w:r>
+      <w:r>
+        <w:rPr>
+          <w:noProof/>
+          <w:lang w:eastAsia="pl-PL"/>
+        </w:rPr>
+        <w:drawing>
+          <wp:inline distT="0" distB="0" distL="0" distR="0" wp14:anchorId="6335AE1F" wp14:editId="1D65BB9F">
+            <wp:extent cx="4951893" cy="2431475"/>
+            <wp:effectExtent l="0" t="0" r="1270" b="6985"/>
+            <wp:docPr id="7" name="Obraz 7" descr="C:\Users\MIKI\AppData\Local\Microsoft\Windows\INetCache\Content.Word\Pracownik_Edit.png"/>
+            <wp:cNvGraphicFramePr>
+              <a:graphicFrameLocks xmlns:a="http://schemas.openxmlformats.org/drawingml/2006/main" noChangeAspect="1"/>
+            </wp:cNvGraphicFramePr>
+            <a:graphic xmlns:a="http://schemas.openxmlformats.org/drawingml/2006/main">
+              <a:graphicData uri="http://schemas.openxmlformats.org/drawingml/2006/picture">
+                <pic:pic xmlns:pic="http://schemas.openxmlformats.org/drawingml/2006/picture">
+                  <pic:nvPicPr>
+                    <pic:cNvPr id="0" name="Picture 77" descr="C:\Users\MIKI\AppData\Local\Microsoft\Windows\INetCache\Content.Word\Pracownik_Edit.png"/>
+                    <pic:cNvPicPr>
+                      <a:picLocks noChangeAspect="1" noChangeArrowheads="1"/>
+                    </pic:cNvPicPr>
+                  </pic:nvPicPr>
+                  <pic:blipFill>
+                    <a:blip r:embed="rId22" cstate="print">
+                      <a:extLst>
+                        <a:ext uri="{28A0092B-C50C-407E-A947-70E740481C1C}">
+                          <a14:useLocalDpi xmlns:a14="http://schemas.microsoft.com/office/drawing/2010/main" val="0"/>
+                        </a:ext>
+                      </a:extLst>
+                    </a:blip>
+                    <a:srcRect/>
+                    <a:stretch>
+                      <a:fillRect/>
+                    </a:stretch>
+                  </pic:blipFill>
+                  <pic:spPr bwMode="auto">
+                    <a:xfrm>
+                      <a:off x="0" y="0"/>
+                      <a:ext cx="4964298" cy="2437566"/>
+                    </a:xfrm>
+                    <a:prstGeom prst="rect">
+                      <a:avLst/>
+                    </a:prstGeom>
+                    <a:noFill/>
+                    <a:ln>
+                      <a:noFill/>
+                    </a:ln>
+                  </pic:spPr>
+                </pic:pic>
+              </a:graphicData>
+            </a:graphic>
+          </wp:inline>
+        </w:drawing>
+      </w:r>
+    </w:p>
+    <w:p>
+      <w:pPr>
+        <w:pStyle w:val="Akapitzlist"/>
+        <w:numPr>
+          <w:ilvl w:val="0"/>
+          <w:numId w:val="8"/>
+        </w:numPr>
+      </w:pPr>
+      <w:r>
+        <w:t>Edycja przez administratora</w:t>
+      </w:r>
+    </w:p>
+    <w:p>
+      <w:pPr>
+        <w:pStyle w:val="Akapitzlist"/>
+        <w:ind w:left="1068"/>
+      </w:pPr>
+      <w:r>
+        <w:rPr>
+          <w:noProof/>
+          <w:lang w:eastAsia="pl-PL"/>
+        </w:rPr>
+        <w:drawing>
+          <wp:inline distT="0" distB="0" distL="0" distR="0" wp14:anchorId="62DB8CDD" wp14:editId="1BB7ECC7">
+            <wp:extent cx="4969460" cy="2440101"/>
+            <wp:effectExtent l="0" t="0" r="3175" b="0"/>
+            <wp:docPr id="6" name="Obraz 6" descr="C:\Users\MIKI\AppData\Local\Microsoft\Windows\INetCache\Content.Word\Administrator_Edit.png"/>
+            <wp:cNvGraphicFramePr>
+              <a:graphicFrameLocks xmlns:a="http://schemas.openxmlformats.org/drawingml/2006/main" noChangeAspect="1"/>
+            </wp:cNvGraphicFramePr>
+            <a:graphic xmlns:a="http://schemas.openxmlformats.org/drawingml/2006/main">
+              <a:graphicData uri="http://schemas.openxmlformats.org/drawingml/2006/picture">
+                <pic:pic xmlns:pic="http://schemas.openxmlformats.org/drawingml/2006/picture">
+                  <pic:nvPicPr>
+                    <pic:cNvPr id="0" name="Picture 74" descr="C:\Users\MIKI\AppData\Local\Microsoft\Windows\INetCache\Content.Word\Administrator_Edit.png"/>
+                    <pic:cNvPicPr>
+                      <a:picLocks noChangeAspect="1" noChangeArrowheads="1"/>
+                    </pic:cNvPicPr>
+                  </pic:nvPicPr>
+                  <pic:blipFill>
+                    <a:blip r:embed="rId23" cstate="print">
+                      <a:extLst>
+                        <a:ext uri="{28A0092B-C50C-407E-A947-70E740481C1C}">
+                          <a14:useLocalDpi xmlns:a14="http://schemas.microsoft.com/office/drawing/2010/main" val="0"/>
+                        </a:ext>
+                      </a:extLst>
+                    </a:blip>
+                    <a:srcRect/>
+                    <a:stretch>
+                      <a:fillRect/>
+                    </a:stretch>
+                  </pic:blipFill>
+                  <pic:spPr bwMode="auto">
+                    <a:xfrm>
+                      <a:off x="0" y="0"/>
+                      <a:ext cx="4992693" cy="2451509"/>
+                    </a:xfrm>
+                    <a:prstGeom prst="rect">
+                      <a:avLst/>
+                    </a:prstGeom>
+                    <a:noFill/>
+                    <a:ln>
+                      <a:noFill/>
+                    </a:ln>
+                  </pic:spPr>
+                </pic:pic>
+              </a:graphicData>
+            </a:graphic>
+          </wp:inline>
+        </w:drawing>
+      </w:r>
+    </w:p>
+    <w:p>
+      <w:pPr>
+        <w:pStyle w:val="Akapitzlist"/>
+        <w:numPr>
+          <w:ilvl w:val="2"/>
+          <w:numId w:val="6"/>
+        </w:numPr>
+        <w:rPr>
+          <w:b/>
+        </w:rPr>
+      </w:pPr>
+      <w:r>
+        <w:t>Panel administratora</w:t>
+      </w:r>
+    </w:p>
+    <w:p>
+      <w:r>
+        <w:t xml:space="preserve">Będąc głównym administratorem serwisu, mamy dostęp do </w:t>
+      </w:r>
+      <w:r>
+        <w:rPr>
+          <w:b/>
+        </w:rPr>
+        <w:t xml:space="preserve">Panelu administratora, </w:t>
+      </w:r>
+      <w:r>
+        <w:t>który umożliwia nam dodanie Produktów (oprogramowania) oraz dodawania pracowników, usuwania użytkowników oraz pracowników.</w:t>
+      </w:r>
+    </w:p>
+    <w:p>
+      <w:r>
+        <w:lastRenderedPageBreak/>
+        <w:pict>
+          <v:shape id="_x0000_i1102" type="#_x0000_t75" style="width:453.75pt;height:222.8pt">
+            <v:imagedata r:id="rId24" o:title="Administrator_panel"/>
+          </v:shape>
+        </w:pict>
+      </w:r>
+    </w:p>
+    <w:p>
+      <w:pPr>
+        <w:pStyle w:val="Akapitzlist"/>
+        <w:numPr>
+          <w:ilvl w:val="0"/>
+          <w:numId w:val="9"/>
+        </w:numPr>
+      </w:pPr>
+      <w:r>
+        <w:t xml:space="preserve">Zakładka </w:t>
+      </w:r>
+      <w:r>
+        <w:rPr>
+          <w:b/>
+        </w:rPr>
+        <w:t>Products</w:t>
+      </w:r>
+    </w:p>
+    <w:p>
+      <w:pPr>
+        <w:pStyle w:val="Akapitzlist"/>
+        <w:numPr>
+          <w:ilvl w:val="1"/>
+          <w:numId w:val="9"/>
+        </w:numPr>
+      </w:pPr>
+      <w:r>
+        <w:t>Przegląd</w:t>
+      </w:r>
+    </w:p>
+    <w:p>
+      <w:pPr>
+        <w:pStyle w:val="Akapitzlist"/>
+        <w:ind w:left="1440"/>
+      </w:pPr>
+      <w:r>
+        <w:t xml:space="preserve">Po kliknięciu w opcję </w:t>
+      </w:r>
+      <w:r>
+        <w:rPr>
+          <w:b/>
+        </w:rPr>
+        <w:t xml:space="preserve">Products </w:t>
+      </w:r>
+      <w:r>
+        <w:t xml:space="preserve">możemy </w:t>
+      </w:r>
+      <w:proofErr w:type="spellStart"/>
+      <w:r>
+        <w:t>zedytować</w:t>
+      </w:r>
+      <w:proofErr w:type="spellEnd"/>
+      <w:r>
+        <w:t xml:space="preserve"> nasz produkt (zmienić jego nazwę), </w:t>
+      </w:r>
+    </w:p>
+    <w:p>
+      <w:pPr>
+        <w:pStyle w:val="Akapitzlist"/>
+        <w:ind w:left="1440"/>
+      </w:pPr>
+    </w:p>
+    <w:p>
+      <w:pPr>
+        <w:pStyle w:val="Akapitzlist"/>
+        <w:ind w:left="1440"/>
+      </w:pPr>
+    </w:p>
+    <w:p>
+      <w:pPr>
+        <w:pStyle w:val="Akapitzlist"/>
+        <w:ind w:left="1440"/>
+      </w:pPr>
+    </w:p>
+    <w:p>
+      <w:pPr>
+        <w:pStyle w:val="Akapitzlist"/>
+        <w:ind w:left="1440"/>
+      </w:pPr>
+      <w:r>
+        <w:rPr>
+          <w:noProof/>
+          <w:lang w:eastAsia="pl-PL"/>
+        </w:rPr>
+        <w:drawing>
+          <wp:inline distT="0" distB="0" distL="0" distR="0" wp14:anchorId="7A0356BF" wp14:editId="6D23D006">
+            <wp:extent cx="5127576" cy="2517739"/>
+            <wp:effectExtent l="0" t="0" r="0" b="0"/>
+            <wp:docPr id="8" name="Obraz 8" descr="C:\Users\MIKI\AppData\Local\Microsoft\Windows\INetCache\Content.Word\Administrator_panel_product_list.png"/>
+            <wp:cNvGraphicFramePr>
+              <a:graphicFrameLocks xmlns:a="http://schemas.openxmlformats.org/drawingml/2006/main" noChangeAspect="1"/>
+            </wp:cNvGraphicFramePr>
+            <a:graphic xmlns:a="http://schemas.openxmlformats.org/drawingml/2006/main">
+              <a:graphicData uri="http://schemas.openxmlformats.org/drawingml/2006/picture">
+                <pic:pic xmlns:pic="http://schemas.openxmlformats.org/drawingml/2006/picture">
+                  <pic:nvPicPr>
+                    <pic:cNvPr id="0" name="Picture 83" descr="C:\Users\MIKI\AppData\Local\Microsoft\Windows\INetCache\Content.Word\Administrator_panel_product_list.png"/>
+                    <pic:cNvPicPr>
+                      <a:picLocks noChangeAspect="1" noChangeArrowheads="1"/>
+                    </pic:cNvPicPr>
+                  </pic:nvPicPr>
+                  <pic:blipFill>
+                    <a:blip r:embed="rId25" cstate="print">
+                      <a:extLst>
+                        <a:ext uri="{28A0092B-C50C-407E-A947-70E740481C1C}">
+                          <a14:useLocalDpi xmlns:a14="http://schemas.microsoft.com/office/drawing/2010/main" val="0"/>
+                        </a:ext>
+                      </a:extLst>
+                    </a:blip>
+                    <a:srcRect/>
+                    <a:stretch>
+                      <a:fillRect/>
+                    </a:stretch>
+                  </pic:blipFill>
+                  <pic:spPr bwMode="auto">
+                    <a:xfrm>
+                      <a:off x="0" y="0"/>
+                      <a:ext cx="5138984" cy="2523340"/>
+                    </a:xfrm>
+                    <a:prstGeom prst="rect">
+                      <a:avLst/>
+                    </a:prstGeom>
+                    <a:noFill/>
+                    <a:ln>
+                      <a:noFill/>
+                    </a:ln>
+                  </pic:spPr>
+                </pic:pic>
+              </a:graphicData>
+            </a:graphic>
+          </wp:inline>
+        </w:drawing>
+      </w:r>
+    </w:p>
+    <w:p>
+      <w:pPr>
+        <w:pStyle w:val="Akapitzlist"/>
+        <w:ind w:left="1440"/>
+      </w:pPr>
+      <w:r>
+        <w:t xml:space="preserve">usunąć go z listy produktów oraz dodać nowy (po kliknięciu </w:t>
+      </w:r>
+      <w:proofErr w:type="spellStart"/>
+      <w:r>
+        <w:rPr>
+          <w:b/>
+        </w:rPr>
+        <w:t>Create</w:t>
+      </w:r>
+      <w:proofErr w:type="spellEnd"/>
+      <w:r>
+        <w:rPr>
+          <w:b/>
+        </w:rPr>
+        <w:t xml:space="preserve"> New</w:t>
+      </w:r>
+      <w:r>
+        <w:t>).</w:t>
+      </w:r>
+    </w:p>
+    <w:p>
+      <w:pPr>
+        <w:pStyle w:val="Akapitzlist"/>
+        <w:ind w:left="1440"/>
+      </w:pPr>
+      <w:r>
+        <w:lastRenderedPageBreak/>
+        <w:pict>
+          <v:shape id="_x0000_i1104" type="#_x0000_t75" style="width:403.45pt;height:198.35pt">
+            <v:imagedata r:id="rId26" o:title="Administrator_panel_products"/>
+          </v:shape>
+        </w:pict>
+      </w:r>
+    </w:p>
+    <w:p>
+      <w:pPr>
+        <w:pStyle w:val="Akapitzlist"/>
+        <w:ind w:left="1440"/>
+      </w:pPr>
+    </w:p>
+    <w:p>
+      <w:pPr>
+        <w:pStyle w:val="Akapitzlist"/>
+        <w:numPr>
+          <w:ilvl w:val="1"/>
+          <w:numId w:val="9"/>
+        </w:numPr>
+      </w:pPr>
+      <w:r>
+        <w:t>Tworzenie</w:t>
+      </w:r>
+    </w:p>
+    <w:p>
+      <w:pPr>
+        <w:pStyle w:val="Akapitzlist"/>
+        <w:ind w:left="1440"/>
+      </w:pPr>
+      <w:r>
+        <w:t xml:space="preserve">Po kliknięciu w opcję </w:t>
+      </w:r>
+      <w:proofErr w:type="spellStart"/>
+      <w:r>
+        <w:rPr>
+          <w:b/>
+        </w:rPr>
+        <w:t>Create</w:t>
+      </w:r>
+      <w:proofErr w:type="spellEnd"/>
+      <w:r>
+        <w:rPr>
+          <w:b/>
+        </w:rPr>
+        <w:t xml:space="preserve"> </w:t>
+      </w:r>
+      <w:proofErr w:type="spellStart"/>
+      <w:r>
+        <w:rPr>
+          <w:b/>
+        </w:rPr>
+        <w:t>new</w:t>
+      </w:r>
+      <w:proofErr w:type="spellEnd"/>
+      <w:r>
+        <w:rPr>
+          <w:b/>
+        </w:rPr>
+        <w:t xml:space="preserve"> </w:t>
+      </w:r>
+      <w:r>
+        <w:t xml:space="preserve">możemy dodać nowy produkt do naszej listy, wpisując jego nazwę i zatwierdzając przyciskiem </w:t>
+      </w:r>
+      <w:proofErr w:type="spellStart"/>
+      <w:r>
+        <w:rPr>
+          <w:b/>
+        </w:rPr>
+        <w:t>Create</w:t>
+      </w:r>
+      <w:proofErr w:type="spellEnd"/>
+      <w:r>
+        <w:t>.</w:t>
+      </w:r>
+    </w:p>
+    <w:p>
+      <w:pPr>
+        <w:pStyle w:val="Akapitzlist"/>
+        <w:ind w:left="1440"/>
+      </w:pPr>
+      <w:r>
+        <w:pict>
+          <v:shape id="_x0000_i1115" type="#_x0000_t75" style="width:413pt;height:203.1pt">
+            <v:imagedata r:id="rId27" o:title="Administrator_Panel_Products_Create_Formula"/>
+          </v:shape>
+        </w:pict>
+      </w:r>
+    </w:p>
+    <w:p>
+      <w:pPr>
+        <w:pStyle w:val="Akapitzlist"/>
+        <w:numPr>
+          <w:ilvl w:val="0"/>
+          <w:numId w:val="9"/>
+        </w:numPr>
+      </w:pPr>
+      <w:r>
+        <w:t xml:space="preserve">Zakładka </w:t>
+      </w:r>
+      <w:proofErr w:type="spellStart"/>
+      <w:r>
+        <w:rPr>
+          <w:b/>
+        </w:rPr>
+        <w:t>Users</w:t>
+      </w:r>
+      <w:proofErr w:type="spellEnd"/>
+    </w:p>
+    <w:p>
+      <w:pPr>
+        <w:pStyle w:val="Akapitzlist"/>
+        <w:numPr>
+          <w:ilvl w:val="1"/>
+          <w:numId w:val="9"/>
+        </w:numPr>
+      </w:pPr>
+      <w:r>
+        <w:t>Przegląd</w:t>
+      </w:r>
+    </w:p>
+    <w:p>
+      <w:pPr>
+        <w:pStyle w:val="Akapitzlist"/>
+        <w:ind w:left="1440"/>
+      </w:pPr>
+      <w:r>
+        <w:lastRenderedPageBreak/>
+        <w:t xml:space="preserve">Otwierając zakładkę </w:t>
+      </w:r>
+      <w:proofErr w:type="spellStart"/>
+      <w:r>
+        <w:rPr>
+          <w:b/>
+        </w:rPr>
+        <w:t>Users</w:t>
+      </w:r>
+      <w:proofErr w:type="spellEnd"/>
+      <w:r>
+        <w:rPr>
+          <w:b/>
+        </w:rPr>
+        <w:t xml:space="preserve"> </w:t>
+      </w:r>
+      <w:r>
+        <w:t>ukazuje nam się lista wszystkich zarejestrowanych użytkowników, oraz ich podstawowe dane podawane podczas rejestracji.</w:t>
+      </w:r>
+      <w:r>
+        <w:pict>
+          <v:shape id="_x0000_i1118" type="#_x0000_t75" style="width:453.75pt;height:222.8pt">
+            <v:imagedata r:id="rId28" o:title="Administrator_Panel_Users_List"/>
+          </v:shape>
+        </w:pict>
+      </w:r>
+    </w:p>
+    <w:p>
+      <w:pPr>
+        <w:pStyle w:val="Akapitzlist"/>
+        <w:numPr>
+          <w:ilvl w:val="1"/>
+          <w:numId w:val="9"/>
+        </w:numPr>
+      </w:pPr>
+      <w:r>
+        <w:t>Tworzenie</w:t>
+      </w:r>
+    </w:p>
+    <w:p>
+      <w:pPr>
+        <w:pStyle w:val="Akapitzlist"/>
+        <w:ind w:left="1440"/>
+      </w:pPr>
+      <w:r>
+        <w:t xml:space="preserve">Chcąc dodać nowego pracownika należy kliknąć w </w:t>
+      </w:r>
+      <w:proofErr w:type="spellStart"/>
+      <w:r>
+        <w:rPr>
+          <w:b/>
+        </w:rPr>
+        <w:t>Create</w:t>
+      </w:r>
+      <w:proofErr w:type="spellEnd"/>
+      <w:r>
+        <w:rPr>
+          <w:b/>
+        </w:rPr>
+        <w:t xml:space="preserve"> </w:t>
+      </w:r>
+      <w:proofErr w:type="spellStart"/>
+      <w:r>
+        <w:rPr>
+          <w:b/>
+        </w:rPr>
+        <w:t>new</w:t>
+      </w:r>
+      <w:proofErr w:type="spellEnd"/>
+      <w:r>
+        <w:rPr>
+          <w:b/>
+        </w:rPr>
+        <w:t xml:space="preserve"> </w:t>
+      </w:r>
+      <w:proofErr w:type="spellStart"/>
+      <w:r>
+        <w:rPr>
+          <w:b/>
+        </w:rPr>
+        <w:t>Employee</w:t>
+      </w:r>
+      <w:proofErr w:type="spellEnd"/>
+      <w:r>
+        <w:rPr>
+          <w:b/>
+        </w:rPr>
+        <w:t xml:space="preserve">, </w:t>
+      </w:r>
+      <w:r>
+        <w:t>a link przekieruje nas na stronę do dobrze znanego nam formularza rejestracji nowego użytkownika (2.2.1)</w:t>
+      </w:r>
+    </w:p>
+    <w:p>
+      <w:pPr>
+        <w:pStyle w:val="Akapitzlist"/>
+        <w:ind w:left="1440"/>
+      </w:pPr>
+      <w:r>
+        <w:pict>
+          <v:shape id="_x0000_i1119" type="#_x0000_t75" style="width:391.9pt;height:192.25pt">
+            <v:imagedata r:id="rId29" o:title="Administrator_Panel_Users_Create"/>
+          </v:shape>
+        </w:pict>
+      </w:r>
     </w:p>
     <w:p>
       <w:pPr>
@@ -3205,7 +4733,7 @@
           <w:sz w:val="28"/>
         </w:rPr>
       </w:pPr>
-      <w:bookmarkStart w:id="13" w:name="_Toc511770732"/>
+      <w:bookmarkStart w:id="13" w:name="_Toc513246521"/>
       <w:r>
         <w:rPr>
           <w:sz w:val="28"/>
@@ -3222,7 +4750,7 @@
           <w:numId w:val="6"/>
         </w:numPr>
       </w:pPr>
-      <w:bookmarkStart w:id="14" w:name="_Toc511770733"/>
+      <w:bookmarkStart w:id="14" w:name="_Toc513246522"/>
       <w:r>
         <w:t>Użyte narzędzia programistyczne</w:t>
       </w:r>
@@ -3236,7 +4764,7 @@
           <w:numId w:val="6"/>
         </w:numPr>
       </w:pPr>
-      <w:bookmarkStart w:id="15" w:name="_Toc511770734"/>
+      <w:bookmarkStart w:id="15" w:name="_Toc513246523"/>
       <w:r>
         <w:t>Instalacja</w:t>
       </w:r>
@@ -3250,7 +4778,7 @@
           <w:numId w:val="6"/>
         </w:numPr>
       </w:pPr>
-      <w:bookmarkStart w:id="16" w:name="_Toc511770735"/>
+      <w:bookmarkStart w:id="16" w:name="_Toc513246524"/>
       <w:r>
         <w:t>Konfiguracja</w:t>
       </w:r>
@@ -3264,7 +4792,7 @@
           <w:numId w:val="6"/>
         </w:numPr>
       </w:pPr>
-      <w:bookmarkStart w:id="17" w:name="_Toc511770736"/>
+      <w:bookmarkStart w:id="17" w:name="_Toc513246525"/>
       <w:r>
         <w:t>Opis działania kodu</w:t>
       </w:r>
@@ -3284,7 +4812,7 @@
         </w:rPr>
         <w:t xml:space="preserve"> </w:t>
       </w:r>
-      <w:bookmarkStart w:id="18" w:name="_Toc511770737"/>
+      <w:bookmarkStart w:id="18" w:name="_Toc513246526"/>
       <w:r>
         <w:t>Klasy</w:t>
       </w:r>
@@ -3298,7 +4826,7 @@
           <w:numId w:val="6"/>
         </w:numPr>
       </w:pPr>
-      <w:bookmarkStart w:id="19" w:name="_Toc511770738"/>
+      <w:bookmarkStart w:id="19" w:name="_Toc513246527"/>
       <w:r>
         <w:rPr>
           <w:rStyle w:val="Nagwek3Znak"/>
@@ -3364,8 +4892,9 @@
           <w:numId w:val="6"/>
         </w:numPr>
       </w:pPr>
-      <w:bookmarkStart w:id="20" w:name="_Toc511770739"/>
-      <w:r>
+      <w:bookmarkStart w:id="20" w:name="_Toc513246528"/>
+      <w:r>
+        <w:lastRenderedPageBreak/>
         <w:t xml:space="preserve">Klasa </w:t>
       </w:r>
       <w:proofErr w:type="spellStart"/>
@@ -3428,7 +4957,7 @@
           <w:sz w:val="24"/>
         </w:rPr>
       </w:pPr>
-      <w:bookmarkStart w:id="21" w:name="_Toc511770740"/>
+      <w:bookmarkStart w:id="21" w:name="_Toc513246529"/>
       <w:r>
         <w:rPr>
           <w:rStyle w:val="Nagwek3Znak"/>
@@ -3460,7 +4989,7 @@
           <w:numId w:val="6"/>
         </w:numPr>
       </w:pPr>
-      <w:bookmarkStart w:id="22" w:name="_Toc511770741"/>
+      <w:bookmarkStart w:id="22" w:name="_Toc513246530"/>
       <w:r>
         <w:t>Opis działania wybranych funkcji</w:t>
       </w:r>
@@ -3474,7 +5003,7 @@
           <w:numId w:val="6"/>
         </w:numPr>
       </w:pPr>
-      <w:bookmarkStart w:id="23" w:name="_Toc511770742"/>
+      <w:bookmarkStart w:id="23" w:name="_Toc513246531"/>
       <w:r>
         <w:t xml:space="preserve">Funkcja </w:t>
       </w:r>
@@ -3493,7 +5022,7 @@
           <w:numId w:val="6"/>
         </w:numPr>
       </w:pPr>
-      <w:bookmarkStart w:id="24" w:name="_Toc511770743"/>
+      <w:bookmarkStart w:id="24" w:name="_Toc513246532"/>
       <w:r>
         <w:t>Graficzna reprezentacja schematu bazy danych</w:t>
       </w:r>
@@ -3507,7 +5036,7 @@
           <w:numId w:val="6"/>
         </w:numPr>
       </w:pPr>
-      <w:bookmarkStart w:id="25" w:name="_Toc511770744"/>
+      <w:bookmarkStart w:id="25" w:name="_Toc513246533"/>
       <w:r>
         <w:t>Podsumowanie</w:t>
       </w:r>
@@ -3526,14 +5055,14 @@
           <w:numId w:val="6"/>
         </w:numPr>
       </w:pPr>
-      <w:bookmarkStart w:id="26" w:name="_Toc511770745"/>
+      <w:bookmarkStart w:id="26" w:name="_Toc513246534"/>
       <w:r>
         <w:t>Bibliografia</w:t>
       </w:r>
       <w:bookmarkEnd w:id="26"/>
     </w:p>
     <w:sectPr>
-      <w:footerReference w:type="default" r:id="rId8"/>
+      <w:footerReference w:type="default" r:id="rId30"/>
       <w:pgSz w:w="11906" w:h="16838"/>
       <w:pgMar w:top="1417" w:right="1417" w:bottom="1417" w:left="1417" w:header="708" w:footer="708" w:gutter="0"/>
       <w:cols w:space="708"/>
@@ -3599,7 +5128,7 @@
           <w:rPr>
             <w:noProof/>
           </w:rPr>
-          <w:t>4</w:t>
+          <w:t>2</w:t>
         </w:r>
         <w:r>
           <w:fldChar w:fldCharType="end"/>
@@ -3945,6 +5474,95 @@
     </w:lvl>
   </w:abstractNum>
   <w:abstractNum w:abstractNumId="3" w15:restartNumberingAfterBreak="0">
+    <w:nsid w:val="0CC81749"/>
+    <w:multiLevelType w:val="hybridMultilevel"/>
+    <w:tmpl w:val="129666D4"/>
+    <w:lvl w:ilvl="0" w:tplc="04150017">
+      <w:start w:val="1"/>
+      <w:numFmt w:val="lowerLetter"/>
+      <w:lvlText w:val="%1)"/>
+      <w:lvlJc w:val="left"/>
+      <w:pPr>
+        <w:ind w:left="720" w:hanging="360"/>
+      </w:pPr>
+      <w:rPr>
+        <w:rFonts w:hint="default"/>
+      </w:rPr>
+    </w:lvl>
+    <w:lvl w:ilvl="1" w:tplc="04150019">
+      <w:start w:val="1"/>
+      <w:numFmt w:val="lowerLetter"/>
+      <w:lvlText w:val="%2."/>
+      <w:lvlJc w:val="left"/>
+      <w:pPr>
+        <w:ind w:left="1440" w:hanging="360"/>
+      </w:pPr>
+    </w:lvl>
+    <w:lvl w:ilvl="2" w:tplc="0415001B" w:tentative="1">
+      <w:start w:val="1"/>
+      <w:numFmt w:val="lowerRoman"/>
+      <w:lvlText w:val="%3."/>
+      <w:lvlJc w:val="right"/>
+      <w:pPr>
+        <w:ind w:left="2160" w:hanging="180"/>
+      </w:pPr>
+    </w:lvl>
+    <w:lvl w:ilvl="3" w:tplc="0415000F" w:tentative="1">
+      <w:start w:val="1"/>
+      <w:numFmt w:val="decimal"/>
+      <w:lvlText w:val="%4."/>
+      <w:lvlJc w:val="left"/>
+      <w:pPr>
+        <w:ind w:left="2880" w:hanging="360"/>
+      </w:pPr>
+    </w:lvl>
+    <w:lvl w:ilvl="4" w:tplc="04150019" w:tentative="1">
+      <w:start w:val="1"/>
+      <w:numFmt w:val="lowerLetter"/>
+      <w:lvlText w:val="%5."/>
+      <w:lvlJc w:val="left"/>
+      <w:pPr>
+        <w:ind w:left="3600" w:hanging="360"/>
+      </w:pPr>
+    </w:lvl>
+    <w:lvl w:ilvl="5" w:tplc="0415001B" w:tentative="1">
+      <w:start w:val="1"/>
+      <w:numFmt w:val="lowerRoman"/>
+      <w:lvlText w:val="%6."/>
+      <w:lvlJc w:val="right"/>
+      <w:pPr>
+        <w:ind w:left="4320" w:hanging="180"/>
+      </w:pPr>
+    </w:lvl>
+    <w:lvl w:ilvl="6" w:tplc="0415000F" w:tentative="1">
+      <w:start w:val="1"/>
+      <w:numFmt w:val="decimal"/>
+      <w:lvlText w:val="%7."/>
+      <w:lvlJc w:val="left"/>
+      <w:pPr>
+        <w:ind w:left="5040" w:hanging="360"/>
+      </w:pPr>
+    </w:lvl>
+    <w:lvl w:ilvl="7" w:tplc="04150019" w:tentative="1">
+      <w:start w:val="1"/>
+      <w:numFmt w:val="lowerLetter"/>
+      <w:lvlText w:val="%8."/>
+      <w:lvlJc w:val="left"/>
+      <w:pPr>
+        <w:ind w:left="5760" w:hanging="360"/>
+      </w:pPr>
+    </w:lvl>
+    <w:lvl w:ilvl="8" w:tplc="0415001B" w:tentative="1">
+      <w:start w:val="1"/>
+      <w:numFmt w:val="lowerRoman"/>
+      <w:lvlText w:val="%9."/>
+      <w:lvlJc w:val="right"/>
+      <w:pPr>
+        <w:ind w:left="6480" w:hanging="180"/>
+      </w:pPr>
+    </w:lvl>
+  </w:abstractNum>
+  <w:abstractNum w:abstractNumId="4" w15:restartNumberingAfterBreak="0">
     <w:nsid w:val="114E1945"/>
     <w:multiLevelType w:val="multilevel"/>
     <w:tmpl w:val="4E4C28B8"/>
@@ -4057,10 +5675,99 @@
       </w:rPr>
     </w:lvl>
   </w:abstractNum>
-  <w:abstractNum w:abstractNumId="4" w15:restartNumberingAfterBreak="0">
+  <w:abstractNum w:abstractNumId="5" w15:restartNumberingAfterBreak="0">
+    <w:nsid w:val="412E3976"/>
+    <w:multiLevelType w:val="hybridMultilevel"/>
+    <w:tmpl w:val="372AAD2A"/>
+    <w:lvl w:ilvl="0" w:tplc="9E84D050">
+      <w:start w:val="1"/>
+      <w:numFmt w:val="lowerLetter"/>
+      <w:lvlText w:val="%1)"/>
+      <w:lvlJc w:val="left"/>
+      <w:pPr>
+        <w:ind w:left="1068" w:hanging="360"/>
+      </w:pPr>
+      <w:rPr>
+        <w:rFonts w:hint="default"/>
+      </w:rPr>
+    </w:lvl>
+    <w:lvl w:ilvl="1" w:tplc="04150019">
+      <w:start w:val="1"/>
+      <w:numFmt w:val="lowerLetter"/>
+      <w:lvlText w:val="%2."/>
+      <w:lvlJc w:val="left"/>
+      <w:pPr>
+        <w:ind w:left="1788" w:hanging="360"/>
+      </w:pPr>
+    </w:lvl>
+    <w:lvl w:ilvl="2" w:tplc="0415001B" w:tentative="1">
+      <w:start w:val="1"/>
+      <w:numFmt w:val="lowerRoman"/>
+      <w:lvlText w:val="%3."/>
+      <w:lvlJc w:val="right"/>
+      <w:pPr>
+        <w:ind w:left="2508" w:hanging="180"/>
+      </w:pPr>
+    </w:lvl>
+    <w:lvl w:ilvl="3" w:tplc="0415000F" w:tentative="1">
+      <w:start w:val="1"/>
+      <w:numFmt w:val="decimal"/>
+      <w:lvlText w:val="%4."/>
+      <w:lvlJc w:val="left"/>
+      <w:pPr>
+        <w:ind w:left="3228" w:hanging="360"/>
+      </w:pPr>
+    </w:lvl>
+    <w:lvl w:ilvl="4" w:tplc="04150019" w:tentative="1">
+      <w:start w:val="1"/>
+      <w:numFmt w:val="lowerLetter"/>
+      <w:lvlText w:val="%5."/>
+      <w:lvlJc w:val="left"/>
+      <w:pPr>
+        <w:ind w:left="3948" w:hanging="360"/>
+      </w:pPr>
+    </w:lvl>
+    <w:lvl w:ilvl="5" w:tplc="0415001B" w:tentative="1">
+      <w:start w:val="1"/>
+      <w:numFmt w:val="lowerRoman"/>
+      <w:lvlText w:val="%6."/>
+      <w:lvlJc w:val="right"/>
+      <w:pPr>
+        <w:ind w:left="4668" w:hanging="180"/>
+      </w:pPr>
+    </w:lvl>
+    <w:lvl w:ilvl="6" w:tplc="0415000F" w:tentative="1">
+      <w:start w:val="1"/>
+      <w:numFmt w:val="decimal"/>
+      <w:lvlText w:val="%7."/>
+      <w:lvlJc w:val="left"/>
+      <w:pPr>
+        <w:ind w:left="5388" w:hanging="360"/>
+      </w:pPr>
+    </w:lvl>
+    <w:lvl w:ilvl="7" w:tplc="04150019" w:tentative="1">
+      <w:start w:val="1"/>
+      <w:numFmt w:val="lowerLetter"/>
+      <w:lvlText w:val="%8."/>
+      <w:lvlJc w:val="left"/>
+      <w:pPr>
+        <w:ind w:left="6108" w:hanging="360"/>
+      </w:pPr>
+    </w:lvl>
+    <w:lvl w:ilvl="8" w:tplc="0415001B" w:tentative="1">
+      <w:start w:val="1"/>
+      <w:numFmt w:val="lowerRoman"/>
+      <w:lvlText w:val="%9."/>
+      <w:lvlJc w:val="right"/>
+      <w:pPr>
+        <w:ind w:left="6828" w:hanging="180"/>
+      </w:pPr>
+    </w:lvl>
+  </w:abstractNum>
+  <w:abstractNum w:abstractNumId="6" w15:restartNumberingAfterBreak="0">
     <w:nsid w:val="4E3D46C0"/>
     <w:multiLevelType w:val="multilevel"/>
-    <w:tmpl w:val="AADEBBAE"/>
+    <w:tmpl w:val="AF7227B6"/>
     <w:lvl w:ilvl="0">
       <w:start w:val="2"/>
       <w:numFmt w:val="decimal"/>
@@ -4096,8 +5803,9 @@
         <w:ind w:left="4608" w:hanging="720"/>
       </w:pPr>
       <w:rPr>
-        <w:rFonts w:hint="default"/>
+        <w:rFonts w:asciiTheme="majorHAnsi" w:hAnsiTheme="majorHAnsi" w:cstheme="majorHAnsi" w:hint="default"/>
         <w:b/>
+        <w:sz w:val="22"/>
       </w:rPr>
     </w:lvl>
     <w:lvl w:ilvl="3">
@@ -4179,7 +5887,96 @@
       </w:rPr>
     </w:lvl>
   </w:abstractNum>
-  <w:abstractNum w:abstractNumId="5" w15:restartNumberingAfterBreak="0">
+  <w:abstractNum w:abstractNumId="7" w15:restartNumberingAfterBreak="0">
+    <w:nsid w:val="723E7CBE"/>
+    <w:multiLevelType w:val="hybridMultilevel"/>
+    <w:tmpl w:val="9ABEF694"/>
+    <w:lvl w:ilvl="0" w:tplc="56042B18">
+      <w:start w:val="1"/>
+      <w:numFmt w:val="lowerLetter"/>
+      <w:lvlText w:val="%1)"/>
+      <w:lvlJc w:val="left"/>
+      <w:pPr>
+        <w:ind w:left="1068" w:hanging="360"/>
+      </w:pPr>
+      <w:rPr>
+        <w:rFonts w:hint="default"/>
+      </w:rPr>
+    </w:lvl>
+    <w:lvl w:ilvl="1" w:tplc="04150019">
+      <w:start w:val="1"/>
+      <w:numFmt w:val="lowerLetter"/>
+      <w:lvlText w:val="%2."/>
+      <w:lvlJc w:val="left"/>
+      <w:pPr>
+        <w:ind w:left="1788" w:hanging="360"/>
+      </w:pPr>
+    </w:lvl>
+    <w:lvl w:ilvl="2" w:tplc="0415001B" w:tentative="1">
+      <w:start w:val="1"/>
+      <w:numFmt w:val="lowerRoman"/>
+      <w:lvlText w:val="%3."/>
+      <w:lvlJc w:val="right"/>
+      <w:pPr>
+        <w:ind w:left="2508" w:hanging="180"/>
+      </w:pPr>
+    </w:lvl>
+    <w:lvl w:ilvl="3" w:tplc="0415000F" w:tentative="1">
+      <w:start w:val="1"/>
+      <w:numFmt w:val="decimal"/>
+      <w:lvlText w:val="%4."/>
+      <w:lvlJc w:val="left"/>
+      <w:pPr>
+        <w:ind w:left="3228" w:hanging="360"/>
+      </w:pPr>
+    </w:lvl>
+    <w:lvl w:ilvl="4" w:tplc="04150019" w:tentative="1">
+      <w:start w:val="1"/>
+      <w:numFmt w:val="lowerLetter"/>
+      <w:lvlText w:val="%5."/>
+      <w:lvlJc w:val="left"/>
+      <w:pPr>
+        <w:ind w:left="3948" w:hanging="360"/>
+      </w:pPr>
+    </w:lvl>
+    <w:lvl w:ilvl="5" w:tplc="0415001B" w:tentative="1">
+      <w:start w:val="1"/>
+      <w:numFmt w:val="lowerRoman"/>
+      <w:lvlText w:val="%6."/>
+      <w:lvlJc w:val="right"/>
+      <w:pPr>
+        <w:ind w:left="4668" w:hanging="180"/>
+      </w:pPr>
+    </w:lvl>
+    <w:lvl w:ilvl="6" w:tplc="0415000F" w:tentative="1">
+      <w:start w:val="1"/>
+      <w:numFmt w:val="decimal"/>
+      <w:lvlText w:val="%7."/>
+      <w:lvlJc w:val="left"/>
+      <w:pPr>
+        <w:ind w:left="5388" w:hanging="360"/>
+      </w:pPr>
+    </w:lvl>
+    <w:lvl w:ilvl="7" w:tplc="04150019" w:tentative="1">
+      <w:start w:val="1"/>
+      <w:numFmt w:val="lowerLetter"/>
+      <w:lvlText w:val="%8."/>
+      <w:lvlJc w:val="left"/>
+      <w:pPr>
+        <w:ind w:left="6108" w:hanging="360"/>
+      </w:pPr>
+    </w:lvl>
+    <w:lvl w:ilvl="8" w:tplc="0415001B" w:tentative="1">
+      <w:start w:val="1"/>
+      <w:numFmt w:val="lowerRoman"/>
+      <w:lvlText w:val="%9."/>
+      <w:lvlJc w:val="right"/>
+      <w:pPr>
+        <w:ind w:left="6828" w:hanging="180"/>
+      </w:pPr>
+    </w:lvl>
+  </w:abstractNum>
+  <w:abstractNum w:abstractNumId="8" w15:restartNumberingAfterBreak="0">
     <w:nsid w:val="774868BF"/>
     <w:multiLevelType w:val="hybridMultilevel"/>
     <w:tmpl w:val="4952588A"/>
@@ -4270,19 +6067,28 @@
     <w:abstractNumId w:val="2"/>
   </w:num>
   <w:num w:numId="2">
-    <w:abstractNumId w:val="3"/>
+    <w:abstractNumId w:val="4"/>
   </w:num>
   <w:num w:numId="3">
     <w:abstractNumId w:val="1"/>
   </w:num>
   <w:num w:numId="4">
-    <w:abstractNumId w:val="5"/>
+    <w:abstractNumId w:val="8"/>
   </w:num>
   <w:num w:numId="5">
     <w:abstractNumId w:val="0"/>
   </w:num>
   <w:num w:numId="6">
-    <w:abstractNumId w:val="4"/>
+    <w:abstractNumId w:val="6"/>
+  </w:num>
+  <w:num w:numId="7">
+    <w:abstractNumId w:val="7"/>
+  </w:num>
+  <w:num w:numId="8">
+    <w:abstractNumId w:val="5"/>
+  </w:num>
+  <w:num w:numId="9">
+    <w:abstractNumId w:val="3"/>
   </w:num>
 </w:numbering>
 </file>
@@ -4768,7 +6574,6 @@
   <w:style w:type="character" w:default="1" w:styleId="Domylnaczcionkaakapitu">
     <w:name w:val="Default Paragraph Font"/>
     <w:uiPriority w:val="1"/>
-    <w:semiHidden/>
     <w:unhideWhenUsed/>
   </w:style>
   <w:style w:type="table" w:default="1" w:styleId="Standardowy">
@@ -5240,7 +7045,7 @@
 </file>
 
 <file path=customXml/itemProps1.xml><?xml version="1.0" encoding="utf-8"?>
-<ds:datastoreItem xmlns:ds="http://schemas.openxmlformats.org/officeDocument/2006/customXml" ds:itemID="{60B92943-DBD2-4883-993F-0A7EB89C915B}">
+<ds:datastoreItem xmlns:ds="http://schemas.openxmlformats.org/officeDocument/2006/customXml" ds:itemID="{1EE21565-3D4B-4426-937E-51FB0C34DC06}">
   <ds:schemaRefs>
     <ds:schemaRef ds:uri="http://schemas.openxmlformats.org/officeDocument/2006/bibliography"/>
   </ds:schemaRefs>

</xml_diff>